<commit_message>
updating site for business cards
</commit_message>
<xml_diff>
--- a/docs/statisticsnetwork.docx
+++ b/docs/statisticsnetwork.docx
@@ -7,19 +7,7 @@
         <w:pStyle w:val="Title"/>
       </w:pPr>
       <w:r>
-        <w:t xml:space="preserve">The</w:t>
-      </w:r>
-      <w:r>
-        <w:t xml:space="preserve"> </w:t>
-      </w:r>
-      <w:r>
-        <w:t xml:space="preserve">Statistics</w:t>
-      </w:r>
-      <w:r>
-        <w:t xml:space="preserve"> </w:t>
-      </w:r>
-      <w:r>
-        <w:t xml:space="preserve">Network</w:t>
+        <w:t xml:space="preserve">About</w:t>
       </w:r>
     </w:p>
     <w:p>
@@ -33,6 +21,30 @@
         <w:t xml:space="preserve"> </w:t>
       </w:r>
       <w:r>
+        <w:t xml:space="preserve">company</w:t>
+      </w:r>
+      <w:r>
+        <w:t xml:space="preserve"> </w:t>
+      </w:r>
+      <w:r>
+        <w:t xml:space="preserve">focused</w:t>
+      </w:r>
+      <w:r>
+        <w:t xml:space="preserve"> </w:t>
+      </w:r>
+      <w:r>
+        <w:t xml:space="preserve">on</w:t>
+      </w:r>
+      <w:r>
+        <w:t xml:space="preserve"> </w:t>
+      </w:r>
+      <w:r>
+        <w:t xml:space="preserve">applying</w:t>
+      </w:r>
+      <w:r>
+        <w:t xml:space="preserve"> </w:t>
+      </w:r>
+      <w:r>
         <w:t xml:space="preserve">open</w:t>
       </w:r>
       <w:r>
@@ -45,7 +57,7 @@
         <w:t xml:space="preserve"> </w:t>
       </w:r>
       <w:r>
-        <w:t xml:space="preserve">organisation</w:t>
+        <w:t xml:space="preserve">tools</w:t>
       </w:r>
       <w:r>
         <w:t xml:space="preserve"> </w:t>
@@ -77,7 +89,7 @@
         <w:pStyle w:val="Date"/>
       </w:pPr>
       <w:r>
-        <w:t xml:space="preserve">2022-03-18</w:t>
+        <w:t xml:space="preserve">2022-03-20</w:t>
       </w:r>
     </w:p>
     <w:sdt>
@@ -106,9 +118,202 @@
         </w:p>
       </w:sdtContent>
     </w:sdt>
+    <w:bookmarkStart w:id="31" w:name="hello-bookdown"/>
+    <w:p>
+      <w:pPr>
+        <w:pStyle w:val="Heading1"/>
+      </w:pPr>
+      <w:r>
+        <w:rPr>
+          <w:rStyle w:val="SectionNumber"/>
+        </w:rPr>
+        <w:t xml:space="preserve">1</w:t>
+      </w:r>
+      <w:r>
+        <w:tab/>
+      </w:r>
+      <w:r>
+        <w:t xml:space="preserve">Hello bookdown</w:t>
+      </w:r>
+    </w:p>
     <w:p>
       <w:pPr>
         <w:pStyle w:val="FirstParagraph"/>
+      </w:pPr>
+      <w:r>
+        <w:t xml:space="preserve">All chapters start with a first-level heading followed by your chapter title, like the line above. There should be only one first-level heading (</w:t>
+      </w:r>
+      <w:r>
+        <w:rPr>
+          <w:rStyle w:val="VerbatimChar"/>
+        </w:rPr>
+        <w:t xml:space="preserve">#</w:t>
+      </w:r>
+      <w:r>
+        <w:t xml:space="preserve">) per .Rmd file.</w:t>
+      </w:r>
+    </w:p>
+    <w:bookmarkStart w:id="30" w:name="a-section"/>
+    <w:p>
+      <w:pPr>
+        <w:pStyle w:val="Heading2"/>
+      </w:pPr>
+      <w:r>
+        <w:rPr>
+          <w:rStyle w:val="SectionNumber"/>
+        </w:rPr>
+        <w:t xml:space="preserve">1.1</w:t>
+      </w:r>
+      <w:r>
+        <w:tab/>
+      </w:r>
+      <w:r>
+        <w:t xml:space="preserve">A section</w:t>
+      </w:r>
+    </w:p>
+    <w:p>
+      <w:pPr>
+        <w:pStyle w:val="FirstParagraph"/>
+      </w:pPr>
+      <w:r>
+        <w:t xml:space="preserve">All chapter sections start with a second-level (</w:t>
+      </w:r>
+      <w:r>
+        <w:rPr>
+          <w:rStyle w:val="VerbatimChar"/>
+        </w:rPr>
+        <w:t xml:space="preserve">##</w:t>
+      </w:r>
+      <w:r>
+        <w:t xml:space="preserve">) or higher heading followed by your section title, like the sections above and below here. You can have as many as you want within a chapter.</w:t>
+      </w:r>
+    </w:p>
+    <w:bookmarkStart w:id="29" w:name="an-unnumbered-section"/>
+    <w:p>
+      <w:pPr>
+        <w:pStyle w:val="Heading3"/>
+      </w:pPr>
+      <w:r>
+        <w:t xml:space="preserve">An unnumbered section</w:t>
+      </w:r>
+    </w:p>
+    <w:p>
+      <w:pPr>
+        <w:pStyle w:val="FirstParagraph"/>
+      </w:pPr>
+      <w:r>
+        <w:t xml:space="preserve">Chapters and sections are numbered by default. To un-number a heading, add a</w:t>
+      </w:r>
+      <w:r>
+        <w:t xml:space="preserve"> </w:t>
+      </w:r>
+      <w:r>
+        <w:rPr>
+          <w:rStyle w:val="VerbatimChar"/>
+        </w:rPr>
+        <w:t xml:space="preserve">{.unnumbered}</w:t>
+      </w:r>
+      <w:r>
+        <w:t xml:space="preserve"> </w:t>
+      </w:r>
+      <w:r>
+        <w:t xml:space="preserve">or the shorter</w:t>
+      </w:r>
+      <w:r>
+        <w:t xml:space="preserve"> </w:t>
+      </w:r>
+      <w:r>
+        <w:rPr>
+          <w:rStyle w:val="VerbatimChar"/>
+        </w:rPr>
+        <w:t xml:space="preserve">{-}</w:t>
+      </w:r>
+      <w:r>
+        <w:t xml:space="preserve"> </w:t>
+      </w:r>
+      <w:r>
+        <w:t xml:space="preserve">at the end of the heading, like in this section.</w:t>
+      </w:r>
+    </w:p>
+    <w:p>
+      <w:pPr>
+        <w:pStyle w:val="BodyText"/>
+      </w:pPr>
+      <w:r>
+        <w:t xml:space="preserve">–&gt;</w:t>
+      </w:r>
+      <w:r>
+        <w:t xml:space="preserve"> </w:t>
+      </w:r>
+      <w:r>
+        <w:t xml:space="preserve"> </w:t>
+      </w:r>
+      <w:r>
+        <w:t xml:space="preserve">–&gt;</w:t>
+      </w:r>
+    </w:p>
+    <w:p>
+      <w:pPr>
+        <w:pStyle w:val="BodyText"/>
+      </w:pPr>
+      <w:r>
+        <w:t xml:space="preserve">–&gt;</w:t>
+      </w:r>
+      <w:r>
+        <w:t xml:space="preserve"> </w:t>
+      </w:r>
+      <w:r>
+        <w:t xml:space="preserve"> </w:t>
+      </w:r>
+      <w:r>
+        <w:t xml:space="preserve"> </w:t>
+      </w:r>
+    </w:p>
+    <w:p>
+      <w:pPr>
+        <w:pStyle w:val="BodyText"/>
+      </w:pPr>
+      <w:r>
+        <w:t xml:space="preserve">–&gt;</w:t>
+      </w:r>
+    </w:p>
+    <w:p>
+      <w:pPr>
+        <w:pStyle w:val="BodyText"/>
+      </w:pPr>
+      <w:r>
+        <w:t xml:space="preserve">–&gt;</w:t>
+      </w:r>
+      <w:r>
+        <w:t xml:space="preserve"> </w:t>
+      </w:r>
+    </w:p>
+    <w:p>
+      <w:pPr>
+        <w:pStyle w:val="BodyText"/>
+      </w:pPr>
+      <w:r>
+        <w:t xml:space="preserve">–&gt;</w:t>
+      </w:r>
+      <w:r>
+        <w:t xml:space="preserve"> </w:t>
+      </w:r>
+      <w:r>
+        <w:t xml:space="preserve"> </w:t>
+      </w:r>
+      <w:r>
+        <w:t xml:space="preserve"> </w:t>
+      </w:r>
+      <w:r>
+        <w:t xml:space="preserve">–&gt;</w:t>
+      </w:r>
+      <w:r>
+        <w:t xml:space="preserve"> </w:t>
+      </w:r>
+    </w:p>
+    <w:p>
+      <w:pPr>
+        <w:pStyle w:val="BodyText"/>
       </w:pPr>
       <w:hyperlink r:id="rId23">
         <w:r>
@@ -121,7 +326,7 @@
                 <a:graphicData uri="http://schemas.openxmlformats.org/drawingml/2006/picture">
                   <pic:pic>
                     <pic:nvPicPr>
-                      <pic:cNvPr descr="statisticsnetwork_files/figure-docx/unnamed-chunk-2-1.png" id="22" name="Picture"/>
+                      <pic:cNvPr descr="statisticsnetwork_files/figure-docx/unnamed-chunk-3-1.png" id="22" name="Picture"/>
                       <pic:cNvPicPr>
                         <a:picLocks noChangeArrowheads="1" noChangeAspect="1"/>
                       </pic:cNvPicPr>
@@ -176,9 +381,2659 @@
         <w:pStyle w:val="BodyText"/>
       </w:pPr>
       <w:r>
+        <w:t xml:space="preserve">[1] S. Benjamins, W. Ledwell, J. Huntington, et al. </w:t>
+      </w:r>
+      <w:r>
+        <w:t xml:space="preserve">“</w:t>
+      </w:r>
+      <w:r>
+        <w:t xml:space="preserve">Assessing changes</w:t>
+      </w:r>
+      <w:r>
+        <w:t xml:space="preserve"> </w:t>
+      </w:r>
+      <w:r>
+        <w:t xml:space="preserve">in numbers and distribution of large whale entanglements in</w:t>
+      </w:r>
+      <w:r>
+        <w:t xml:space="preserve"> </w:t>
+      </w:r>
+      <w:r>
+        <w:t xml:space="preserve">Newfoundland and Labrador, Canada1</w:t>
+      </w:r>
+      <w:r>
+        <w:t xml:space="preserve">”</w:t>
+      </w:r>
+      <w:r>
+        <w:t xml:space="preserve">. In:</w:t>
+      </w:r>
+      <w:r>
+        <w:t xml:space="preserve"> </w:t>
+      </w:r>
+      <w:r>
+        <w:rPr>
+          <w:iCs/>
+          <w:i/>
+        </w:rPr>
+        <w:t xml:space="preserve">Marine Mammal Science</w:t>
+      </w:r>
+      <w:r>
+        <w:t xml:space="preserve"> </w:t>
+      </w:r>
+      <w:r>
+        <w:t xml:space="preserve">28.3</w:t>
+      </w:r>
+      <w:r>
+        <w:t xml:space="preserve"> </w:t>
+      </w:r>
+      <w:r>
+        <w:t xml:space="preserve">(Jul. 2012), pp. 579-601. ISSN: 08240469. DOI:</w:t>
+      </w:r>
+      <w:r>
+        <w:t xml:space="preserve"> </w:t>
+      </w:r>
+      <w:r>
+        <w:t xml:space="preserve">10.1111/j.1748-7692.2011.00511.x. &lt;URL:</w:t>
+      </w:r>
+      <w:r>
         <w:t xml:space="preserve"> </w:t>
       </w:r>
       <w:hyperlink r:id="rId24">
+        <w:r>
+          <w:rPr>
+            <w:rStyle w:val="Hyperlink"/>
+          </w:rPr>
+          <w:t xml:space="preserve">https://onlinelibrary.wiley.com/doi/10.1111/j.1748-7692.2011.00511.x</w:t>
+        </w:r>
+      </w:hyperlink>
+      <w:r>
+        <w:t xml:space="preserve">&gt;</w:t>
+      </w:r>
+      <w:r>
+        <w:t xml:space="preserve"> </w:t>
+      </w:r>
+      <w:r>
+        <w:t xml:space="preserve">(visited on 03/17/2022).</w:t>
+      </w:r>
+    </w:p>
+    <w:p>
+      <w:pPr>
+        <w:pStyle w:val="BodyText"/>
+      </w:pPr>
+      <w:r>
+        <w:t xml:space="preserve">[2] A. R. Davidson, W. Rayment, S. M. Dawson, et al. </w:t>
+      </w:r>
+      <w:r>
+        <w:t xml:space="preserve">“</w:t>
+      </w:r>
+      <w:r>
+        <w:t xml:space="preserve">Estimated calving</w:t>
+      </w:r>
+      <w:r>
+        <w:t xml:space="preserve"> </w:t>
+      </w:r>
+      <w:r>
+        <w:t xml:space="preserve">interval for the New Zealand southern right whale (Eubalaena</w:t>
+      </w:r>
+      <w:r>
+        <w:t xml:space="preserve"> </w:t>
+      </w:r>
+      <w:r>
+        <w:t xml:space="preserve">australis)</w:t>
+      </w:r>
+      <w:r>
+        <w:t xml:space="preserve">”</w:t>
+      </w:r>
+      <w:r>
+        <w:t xml:space="preserve">. In:</w:t>
+      </w:r>
+      <w:r>
+        <w:t xml:space="preserve"> </w:t>
+      </w:r>
+      <w:r>
+        <w:rPr>
+          <w:iCs/>
+          <w:i/>
+        </w:rPr>
+        <w:t xml:space="preserve">New Zealand Journal of Marine and Freshwater</w:t>
+      </w:r>
+      <w:r>
+        <w:rPr>
+          <w:iCs/>
+          <w:i/>
+        </w:rPr>
+        <w:t xml:space="preserve"> </w:t>
+      </w:r>
+      <w:r>
+        <w:rPr>
+          <w:iCs/>
+          <w:i/>
+        </w:rPr>
+        <w:t xml:space="preserve">Research</w:t>
+      </w:r>
+      <w:r>
+        <w:t xml:space="preserve"> </w:t>
+      </w:r>
+      <w:r>
+        <w:t xml:space="preserve">52.3 (2018), pp. 372-382. ISSN: 0028-8330. DOI:</w:t>
+      </w:r>
+      <w:r>
+        <w:t xml:space="preserve"> </w:t>
+      </w:r>
+      <w:r>
+        <w:t xml:space="preserve">10.1080/00288330.2017.1397034. &lt;URL:</w:t>
+      </w:r>
+      <w:r>
+        <w:t xml:space="preserve"> </w:t>
+      </w:r>
+      <w:hyperlink r:id="rId25">
+        <w:r>
+          <w:rPr>
+            <w:rStyle w:val="Hyperlink"/>
+          </w:rPr>
+          <w:t xml:space="preserve">https://doi.org/10.1080/00288330.2017.1397034</w:t>
+        </w:r>
+      </w:hyperlink>
+      <w:r>
+        <w:t xml:space="preserve">&gt; (visited on 11/27/2018).</w:t>
+      </w:r>
+    </w:p>
+    <w:p>
+      <w:pPr>
+        <w:pStyle w:val="BodyText"/>
+      </w:pPr>
+      <w:r>
+        <w:t xml:space="preserve">[3] M. Medinaâ€Romero, A. O’Reillyâ€Nugent, A. Davidson, et al. </w:t>
+      </w:r>
+      <w:r>
+        <w:t xml:space="preserve">“</w:t>
+      </w:r>
+      <w:r>
+        <w:t xml:space="preserve">Effect</w:t>
+      </w:r>
+      <w:r>
+        <w:t xml:space="preserve"> </w:t>
+      </w:r>
+      <w:r>
+        <w:t xml:space="preserve">of detection heterogeneity in occupancyâ€detection models: an</w:t>
+      </w:r>
+      <w:r>
+        <w:t xml:space="preserve"> </w:t>
+      </w:r>
+      <w:r>
+        <w:t xml:space="preserve">experimental test of timeâ€toâ€firstâ€detection methods</w:t>
+      </w:r>
+      <w:r>
+        <w:t xml:space="preserve">”</w:t>
+      </w:r>
+      <w:r>
+        <w:t xml:space="preserve">. In:</w:t>
+      </w:r>
+      <w:r>
+        <w:t xml:space="preserve"> </w:t>
+      </w:r>
+      <w:r>
+        <w:rPr>
+          <w:iCs/>
+          <w:i/>
+        </w:rPr>
+        <w:t xml:space="preserve">Ecography</w:t>
+      </w:r>
+      <w:r>
+        <w:t xml:space="preserve"> </w:t>
+      </w:r>
+      <w:r>
+        <w:t xml:space="preserve">(May. 20, 2019). Citation Key Alias:</w:t>
+      </w:r>
+      <w:r>
+        <w:t xml:space="preserve"> </w:t>
+      </w:r>
+      <w:r>
+        <w:t xml:space="preserve">medina-romeroEffectDetectionHeterogeneity2019,</w:t>
+      </w:r>
+      <w:r>
+        <w:t xml:space="preserve"> </w:t>
+      </w:r>
+      <w:r>
+        <w:t xml:space="preserve">medina-romeroEffectDetectionHeterogeneity2019b,</w:t>
+      </w:r>
+      <w:r>
+        <w:t xml:space="preserve"> </w:t>
+      </w:r>
+      <w:r>
+        <w:t xml:space="preserve">medina-romeroEffectDetectionHeterogeneity2019c,</w:t>
+      </w:r>
+      <w:r>
+        <w:t xml:space="preserve"> </w:t>
+      </w:r>
+      <w:r>
+        <w:t xml:space="preserve">medina-romeroEffectDetectionHeterogeneity2019d,</w:t>
+      </w:r>
+      <w:r>
+        <w:t xml:space="preserve"> </w:t>
+      </w:r>
+      <w:r>
+        <w:t xml:space="preserve">medina-romeroEffectDetectionHeterogeneity2019e, p. ecog.04321. ISSN:</w:t>
+      </w:r>
+      <w:r>
+        <w:t xml:space="preserve"> </w:t>
+      </w:r>
+      <w:r>
+        <w:t xml:space="preserve">0906-7590, 1600-0587. DOI: 10.1111/ecog.04321. &lt;URL:</w:t>
+      </w:r>
+      <w:r>
+        <w:t xml:space="preserve"> </w:t>
+      </w:r>
+      <w:hyperlink r:id="rId26">
+        <w:r>
+          <w:rPr>
+            <w:rStyle w:val="Hyperlink"/>
+          </w:rPr>
+          <w:t xml:space="preserve">https://onlinelibrary.wiley.com/doi/abs/10.1111/ecog.04321</w:t>
+        </w:r>
+      </w:hyperlink>
+      <w:r>
+        <w:t xml:space="preserve">&gt; (visited on</w:t>
+      </w:r>
+      <w:r>
+        <w:t xml:space="preserve"> </w:t>
+      </w:r>
+      <w:r>
+        <w:t xml:space="preserve">06/03/2019).</w:t>
+      </w:r>
+    </w:p>
+    <w:p>
+      <w:pPr>
+        <w:pStyle w:val="BodyText"/>
+      </w:pPr>
+      <w:r>
+        <w:t xml:space="preserve">[4] S. Meyer, A. R. Davidson, M. KrkoÅ¡ek, et al. </w:t>
+      </w:r>
+      <w:r>
+        <w:t xml:space="preserve">“</w:t>
+      </w:r>
+      <w:r>
+        <w:t xml:space="preserve">Comment on</w:t>
+      </w:r>
+      <w:r>
+        <w:t xml:space="preserve"> </w:t>
+      </w:r>
+      <w:r>
+        <w:t xml:space="preserve">â€˜Current bycatch levels in Auckland Islands trawl fisheries unlikely</w:t>
+      </w:r>
+      <w:r>
+        <w:t xml:space="preserve"> </w:t>
+      </w:r>
+      <w:r>
+        <w:t xml:space="preserve">to be driving New Zealand sea lion</w:t>
+      </w:r>
+      <w:r>
+        <w:t xml:space="preserve"> </w:t>
+      </w:r>
+      <w:r>
+        <w:t xml:space="preserve">Phocarctos hookeri)</w:t>
+      </w:r>
+      <w:r>
+        <w:t xml:space="preserve"> </w:t>
+      </w:r>
+      <w:r>
+        <w:t xml:space="preserve">population declineâ€™: COMMENT ON HAMILTON &amp; BAKER (2014)</w:t>
+      </w:r>
+      <w:r>
+        <w:t xml:space="preserve">”</w:t>
+      </w:r>
+      <w:r>
+        <w:t xml:space="preserve">. In:</w:t>
+      </w:r>
+      <w:r>
+        <w:t xml:space="preserve"> </w:t>
+      </w:r>
+      <w:r>
+        <w:rPr>
+          <w:iCs/>
+          <w:i/>
+        </w:rPr>
+        <w:t xml:space="preserve">Aquatic Conserv: Mar. Freshw. Ecosyst.</w:t>
+      </w:r>
+      <w:r>
+        <w:t xml:space="preserve"> </w:t>
+      </w:r>
+      <w:r>
+        <w:t xml:space="preserve">25.4 (Aug. 2015), pp. 584-586.</w:t>
+      </w:r>
+      <w:r>
+        <w:t xml:space="preserve"> </w:t>
+      </w:r>
+      <w:r>
+        <w:t xml:space="preserve">ISSN: 10527613. DOI: 10.1002/aqc.2567. &lt;URL:</w:t>
+      </w:r>
+      <w:r>
+        <w:t xml:space="preserve"> </w:t>
+      </w:r>
+      <w:hyperlink r:id="rId27">
+        <w:r>
+          <w:rPr>
+            <w:rStyle w:val="Hyperlink"/>
+          </w:rPr>
+          <w:t xml:space="preserve">https://onlinelibrary.wiley.com/doi/10.1002/aqc.2567</w:t>
+        </w:r>
+      </w:hyperlink>
+      <w:r>
+        <w:t xml:space="preserve">&gt; (visited on</w:t>
+      </w:r>
+      <w:r>
+        <w:t xml:space="preserve"> </w:t>
+      </w:r>
+      <w:r>
+        <w:t xml:space="preserve">03/17/2022).</w:t>
+      </w:r>
+    </w:p>
+    <w:p>
+      <w:pPr>
+        <w:pStyle w:val="BodyText"/>
+      </w:pPr>
+      <w:r>
+        <w:t xml:space="preserve">[5] W. Rayment, A. Davidson, S. Dawson, et al. </w:t>
+      </w:r>
+      <w:r>
+        <w:t xml:space="preserve">“</w:t>
+      </w:r>
+      <w:r>
+        <w:t xml:space="preserve">Distribution of</w:t>
+      </w:r>
+      <w:r>
+        <w:t xml:space="preserve"> </w:t>
+      </w:r>
+      <w:r>
+        <w:t xml:space="preserve">southern right whales on the Auckland Islands calving grounds</w:t>
+      </w:r>
+      <w:r>
+        <w:t xml:space="preserve">”</w:t>
+      </w:r>
+      <w:r>
+        <w:t xml:space="preserve">. In:</w:t>
+      </w:r>
+      <w:r>
+        <w:t xml:space="preserve"> </w:t>
+      </w:r>
+      <w:r>
+        <w:rPr>
+          <w:iCs/>
+          <w:i/>
+        </w:rPr>
+        <w:t xml:space="preserve">New Zealand Journal of Marine and Freshwater Research</w:t>
+      </w:r>
+      <w:r>
+        <w:t xml:space="preserve"> </w:t>
+      </w:r>
+      <w:r>
+        <w:t xml:space="preserve">46.3 (Sep.</w:t>
+      </w:r>
+      <w:r>
+        <w:t xml:space="preserve"> </w:t>
+      </w:r>
+      <w:r>
+        <w:t xml:space="preserve">2012), pp. 431-436. ISSN: 0028-8330, 1175-8805. DOI:</w:t>
+      </w:r>
+      <w:r>
+        <w:t xml:space="preserve"> </w:t>
+      </w:r>
+      <w:r>
+        <w:t xml:space="preserve">10.1080/00288330.2012.697072. &lt;URL:</w:t>
+      </w:r>
+      <w:r>
+        <w:t xml:space="preserve"> </w:t>
+      </w:r>
+      <w:hyperlink r:id="rId28">
+        <w:r>
+          <w:rPr>
+            <w:rStyle w:val="Hyperlink"/>
+          </w:rPr>
+          <w:t xml:space="preserve">http://www.tandfonline.com/doi/abs/10.1080/00288330.2012.697072</w:t>
+        </w:r>
+      </w:hyperlink>
+      <w:r>
+        <w:t xml:space="preserve">&gt;</w:t>
+      </w:r>
+      <w:r>
+        <w:t xml:space="preserve"> </w:t>
+      </w:r>
+      <w:r>
+        <w:t xml:space="preserve">(visited on 03/17/2022).</w:t>
+      </w:r>
+    </w:p>
+    <w:bookmarkEnd w:id="29"/>
+    <w:bookmarkEnd w:id="30"/>
+    <w:bookmarkEnd w:id="31"/>
+    <w:bookmarkStart w:id="34" w:name="hello-bookdown-1"/>
+    <w:p>
+      <w:pPr>
+        <w:pStyle w:val="Heading1"/>
+      </w:pPr>
+      <w:r>
+        <w:rPr>
+          <w:rStyle w:val="SectionNumber"/>
+        </w:rPr>
+        <w:t xml:space="preserve">2</w:t>
+      </w:r>
+      <w:r>
+        <w:tab/>
+      </w:r>
+      <w:r>
+        <w:t xml:space="preserve">Hello bookdown</w:t>
+      </w:r>
+    </w:p>
+    <w:p>
+      <w:pPr>
+        <w:pStyle w:val="FirstParagraph"/>
+      </w:pPr>
+      <w:r>
+        <w:t xml:space="preserve">All chapters start with a first-level heading followed by your chapter title, like the line above. There should be only one first-level heading (</w:t>
+      </w:r>
+      <w:r>
+        <w:rPr>
+          <w:rStyle w:val="VerbatimChar"/>
+        </w:rPr>
+        <w:t xml:space="preserve">#</w:t>
+      </w:r>
+      <w:r>
+        <w:t xml:space="preserve">) per .Rmd file.</w:t>
+      </w:r>
+    </w:p>
+    <w:bookmarkStart w:id="33" w:name="a-section-1"/>
+    <w:p>
+      <w:pPr>
+        <w:pStyle w:val="Heading2"/>
+      </w:pPr>
+      <w:r>
+        <w:rPr>
+          <w:rStyle w:val="SectionNumber"/>
+        </w:rPr>
+        <w:t xml:space="preserve">2.1</w:t>
+      </w:r>
+      <w:r>
+        <w:tab/>
+      </w:r>
+      <w:r>
+        <w:t xml:space="preserve">A section</w:t>
+      </w:r>
+    </w:p>
+    <w:p>
+      <w:pPr>
+        <w:pStyle w:val="FirstParagraph"/>
+      </w:pPr>
+      <w:r>
+        <w:t xml:space="preserve">All chapter sections start with a second-level (</w:t>
+      </w:r>
+      <w:r>
+        <w:rPr>
+          <w:rStyle w:val="VerbatimChar"/>
+        </w:rPr>
+        <w:t xml:space="preserve">##</w:t>
+      </w:r>
+      <w:r>
+        <w:t xml:space="preserve">) or higher heading followed by your section title, like the sections above and below here. You can have as many as you want within a chapter.</w:t>
+      </w:r>
+    </w:p>
+    <w:bookmarkStart w:id="32" w:name="an-unnumbered-section-1"/>
+    <w:p>
+      <w:pPr>
+        <w:pStyle w:val="Heading3"/>
+      </w:pPr>
+      <w:r>
+        <w:t xml:space="preserve">An unnumbered section</w:t>
+      </w:r>
+    </w:p>
+    <w:p>
+      <w:pPr>
+        <w:pStyle w:val="FirstParagraph"/>
+      </w:pPr>
+      <w:r>
+        <w:t xml:space="preserve">Chapters and sections are numbered by default. To un-number a heading, add a</w:t>
+      </w:r>
+      <w:r>
+        <w:t xml:space="preserve"> </w:t>
+      </w:r>
+      <w:r>
+        <w:rPr>
+          <w:rStyle w:val="VerbatimChar"/>
+        </w:rPr>
+        <w:t xml:space="preserve">{.unnumbered}</w:t>
+      </w:r>
+      <w:r>
+        <w:t xml:space="preserve"> </w:t>
+      </w:r>
+      <w:r>
+        <w:t xml:space="preserve">or the shorter</w:t>
+      </w:r>
+      <w:r>
+        <w:t xml:space="preserve"> </w:t>
+      </w:r>
+      <w:r>
+        <w:rPr>
+          <w:rStyle w:val="VerbatimChar"/>
+        </w:rPr>
+        <w:t xml:space="preserve">{-}</w:t>
+      </w:r>
+      <w:r>
+        <w:t xml:space="preserve"> </w:t>
+      </w:r>
+      <w:r>
+        <w:t xml:space="preserve">at the end of the heading, like in this section.</w:t>
+      </w:r>
+    </w:p>
+    <w:bookmarkEnd w:id="32"/>
+    <w:bookmarkEnd w:id="33"/>
+    <w:bookmarkEnd w:id="34"/>
+    <w:bookmarkStart w:id="40" w:name="cross"/>
+    <w:p>
+      <w:pPr>
+        <w:pStyle w:val="Heading1"/>
+      </w:pPr>
+      <w:r>
+        <w:rPr>
+          <w:rStyle w:val="SectionNumber"/>
+        </w:rPr>
+        <w:t xml:space="preserve">3</w:t>
+      </w:r>
+      <w:r>
+        <w:tab/>
+      </w:r>
+      <w:r>
+        <w:t xml:space="preserve">Cross-references</w:t>
+      </w:r>
+    </w:p>
+    <w:p>
+      <w:pPr>
+        <w:pStyle w:val="FirstParagraph"/>
+      </w:pPr>
+      <w:r>
+        <w:t xml:space="preserve">Cross-references make it easier for your readers to find and link to elements in your book.</w:t>
+      </w:r>
+    </w:p>
+    <w:bookmarkStart w:id="35" w:name="chapters-and-sub-chapters"/>
+    <w:p>
+      <w:pPr>
+        <w:pStyle w:val="Heading2"/>
+      </w:pPr>
+      <w:r>
+        <w:rPr>
+          <w:rStyle w:val="SectionNumber"/>
+        </w:rPr>
+        <w:t xml:space="preserve">3.1</w:t>
+      </w:r>
+      <w:r>
+        <w:tab/>
+      </w:r>
+      <w:r>
+        <w:t xml:space="preserve">Chapters and sub-chapters</w:t>
+      </w:r>
+    </w:p>
+    <w:p>
+      <w:pPr>
+        <w:pStyle w:val="FirstParagraph"/>
+      </w:pPr>
+      <w:r>
+        <w:t xml:space="preserve">There are two steps to cross-reference any heading:</w:t>
+      </w:r>
+    </w:p>
+    <w:p>
+      <w:pPr>
+        <w:numPr>
+          <w:ilvl w:val="0"/>
+          <w:numId w:val="1001"/>
+        </w:numPr>
+        <w:pStyle w:val="Compact"/>
+      </w:pPr>
+      <w:r>
+        <w:t xml:space="preserve">Label the heading:</w:t>
+      </w:r>
+      <w:r>
+        <w:t xml:space="preserve"> </w:t>
+      </w:r>
+      <w:r>
+        <w:rPr>
+          <w:rStyle w:val="VerbatimChar"/>
+        </w:rPr>
+        <w:t xml:space="preserve"># Hello world {#nice-label}</w:t>
+      </w:r>
+      <w:r>
+        <w:t xml:space="preserve">.</w:t>
+      </w:r>
+    </w:p>
+    <w:p>
+      <w:pPr>
+        <w:numPr>
+          <w:ilvl w:val="1"/>
+          <w:numId w:val="1002"/>
+        </w:numPr>
+        <w:pStyle w:val="Compact"/>
+      </w:pPr>
+      <w:r>
+        <w:t xml:space="preserve">Leave the label off if you like the automated heading generated based on your heading title: for example,</w:t>
+      </w:r>
+      <w:r>
+        <w:t xml:space="preserve"> </w:t>
+      </w:r>
+      <w:r>
+        <w:rPr>
+          <w:rStyle w:val="VerbatimChar"/>
+        </w:rPr>
+        <w:t xml:space="preserve"># Hello world</w:t>
+      </w:r>
+      <w:r>
+        <w:t xml:space="preserve"> </w:t>
+      </w:r>
+      <w:r>
+        <w:t xml:space="preserve">=</w:t>
+      </w:r>
+      <w:r>
+        <w:t xml:space="preserve"> </w:t>
+      </w:r>
+      <w:r>
+        <w:rPr>
+          <w:rStyle w:val="VerbatimChar"/>
+        </w:rPr>
+        <w:t xml:space="preserve"># Hello world {#hello-world}</w:t>
+      </w:r>
+      <w:r>
+        <w:t xml:space="preserve">.</w:t>
+      </w:r>
+    </w:p>
+    <w:p>
+      <w:pPr>
+        <w:numPr>
+          <w:ilvl w:val="1"/>
+          <w:numId w:val="1002"/>
+        </w:numPr>
+        <w:pStyle w:val="Compact"/>
+      </w:pPr>
+      <w:r>
+        <w:t xml:space="preserve">To label an un-numbered heading, use:</w:t>
+      </w:r>
+      <w:r>
+        <w:t xml:space="preserve"> </w:t>
+      </w:r>
+      <w:r>
+        <w:rPr>
+          <w:rStyle w:val="VerbatimChar"/>
+        </w:rPr>
+        <w:t xml:space="preserve"># Hello world {-#nice-label}</w:t>
+      </w:r>
+      <w:r>
+        <w:t xml:space="preserve"> </w:t>
+      </w:r>
+      <w:r>
+        <w:t xml:space="preserve">or</w:t>
+      </w:r>
+      <w:r>
+        <w:t xml:space="preserve"> </w:t>
+      </w:r>
+      <w:r>
+        <w:rPr>
+          <w:rStyle w:val="VerbatimChar"/>
+        </w:rPr>
+        <w:t xml:space="preserve">{# Hello world .unnumbered}</w:t>
+      </w:r>
+      <w:r>
+        <w:t xml:space="preserve">.</w:t>
+      </w:r>
+    </w:p>
+    <w:p>
+      <w:pPr>
+        <w:numPr>
+          <w:ilvl w:val="0"/>
+          <w:numId w:val="1001"/>
+        </w:numPr>
+        <w:pStyle w:val="Compact"/>
+      </w:pPr>
+      <w:r>
+        <w:t xml:space="preserve">Next, reference the labeled heading anywhere in the text using</w:t>
+      </w:r>
+      <w:r>
+        <w:t xml:space="preserve"> </w:t>
+      </w:r>
+      <w:r>
+        <w:rPr>
+          <w:rStyle w:val="VerbatimChar"/>
+        </w:rPr>
+        <w:t xml:space="preserve">\@ref(nice-label)</w:t>
+      </w:r>
+      <w:r>
+        <w:t xml:space="preserve">; for example, please see Chapter</w:t>
+      </w:r>
+      <w:r>
+        <w:t xml:space="preserve"> </w:t>
+      </w:r>
+      <w:r>
+        <w:t xml:space="preserve">3</w:t>
+      </w:r>
+      <w:r>
+        <w:t xml:space="preserve">.</w:t>
+      </w:r>
+    </w:p>
+    <w:p>
+      <w:pPr>
+        <w:numPr>
+          <w:ilvl w:val="1"/>
+          <w:numId w:val="1003"/>
+        </w:numPr>
+        <w:pStyle w:val="Compact"/>
+      </w:pPr>
+      <w:r>
+        <w:t xml:space="preserve">If you prefer text as the link instead of a numbered reference use:</w:t>
+      </w:r>
+      <w:r>
+        <w:t xml:space="preserve"> </w:t>
+      </w:r>
+      <w:hyperlink w:anchor="cross">
+        <w:r>
+          <w:rPr>
+            <w:rStyle w:val="Hyperlink"/>
+          </w:rPr>
+          <w:t xml:space="preserve">any text you want can go here</w:t>
+        </w:r>
+      </w:hyperlink>
+      <w:r>
+        <w:t xml:space="preserve">.</w:t>
+      </w:r>
+    </w:p>
+    <w:bookmarkEnd w:id="35"/>
+    <w:bookmarkStart w:id="39" w:name="captioned-figures-and-tables"/>
+    <w:p>
+      <w:pPr>
+        <w:pStyle w:val="Heading2"/>
+      </w:pPr>
+      <w:r>
+        <w:rPr>
+          <w:rStyle w:val="SectionNumber"/>
+        </w:rPr>
+        <w:t xml:space="preserve">3.2</w:t>
+      </w:r>
+      <w:r>
+        <w:tab/>
+      </w:r>
+      <w:r>
+        <w:t xml:space="preserve">Captioned figures and tables</w:t>
+      </w:r>
+    </w:p>
+    <w:p>
+      <w:pPr>
+        <w:pStyle w:val="FirstParagraph"/>
+      </w:pPr>
+      <w:r>
+        <w:t xml:space="preserve">Figures and tables</w:t>
+      </w:r>
+      <w:r>
+        <w:t xml:space="preserve"> </w:t>
+      </w:r>
+      <w:r>
+        <w:rPr>
+          <w:iCs/>
+          <w:i/>
+        </w:rPr>
+        <w:t xml:space="preserve">with captions</w:t>
+      </w:r>
+      <w:r>
+        <w:t xml:space="preserve"> </w:t>
+      </w:r>
+      <w:r>
+        <w:t xml:space="preserve">can also be cross-referenced from elsewhere in your book using</w:t>
+      </w:r>
+      <w:r>
+        <w:t xml:space="preserve"> </w:t>
+      </w:r>
+      <w:r>
+        <w:rPr>
+          <w:rStyle w:val="VerbatimChar"/>
+        </w:rPr>
+        <w:t xml:space="preserve">\@ref(fig:chunk-label)</w:t>
+      </w:r>
+      <w:r>
+        <w:t xml:space="preserve"> </w:t>
+      </w:r>
+      <w:r>
+        <w:t xml:space="preserve">and</w:t>
+      </w:r>
+      <w:r>
+        <w:t xml:space="preserve"> </w:t>
+      </w:r>
+      <w:r>
+        <w:rPr>
+          <w:rStyle w:val="VerbatimChar"/>
+        </w:rPr>
+        <w:t xml:space="preserve">\@ref(tab:chunk-label)</w:t>
+      </w:r>
+      <w:r>
+        <w:t xml:space="preserve">, respectively.</w:t>
+      </w:r>
+    </w:p>
+    <w:p>
+      <w:pPr>
+        <w:pStyle w:val="BodyText"/>
+      </w:pPr>
+      <w:r>
+        <w:t xml:space="preserve">See Figure</w:t>
+      </w:r>
+      <w:r>
+        <w:t xml:space="preserve"> </w:t>
+      </w:r>
+      <w:r>
+        <w:t xml:space="preserve">3.1</w:t>
+      </w:r>
+      <w:r>
+        <w:t xml:space="preserve">.</w:t>
+      </w:r>
+    </w:p>
+    <w:p>
+      <w:pPr>
+        <w:pStyle w:val="CaptionedFigure"/>
+      </w:pPr>
+      <w:r>
+        <w:drawing>
+          <wp:inline>
+            <wp:extent cx="4620126" cy="3465094"/>
+            <wp:effectExtent b="0" l="0" r="0" t="0"/>
+            <wp:docPr descr="Figure 3.1: Here is a nice figure!" title="" id="37" name="Picture"/>
+            <a:graphic>
+              <a:graphicData uri="http://schemas.openxmlformats.org/drawingml/2006/picture">
+                <pic:pic>
+                  <pic:nvPicPr>
+                    <pic:cNvPr descr="statisticsnetwork_files/figure-docx/nice-fig-1.png" id="38" name="Picture"/>
+                    <pic:cNvPicPr>
+                      <a:picLocks noChangeArrowheads="1" noChangeAspect="1"/>
+                    </pic:cNvPicPr>
+                  </pic:nvPicPr>
+                  <pic:blipFill>
+                    <a:blip r:embed="rId36"/>
+                    <a:stretch>
+                      <a:fillRect/>
+                    </a:stretch>
+                  </pic:blipFill>
+                  <pic:spPr bwMode="auto">
+                    <a:xfrm>
+                      <a:off x="0" y="0"/>
+                      <a:ext cx="4620126" cy="3465094"/>
+                    </a:xfrm>
+                    <a:prstGeom prst="rect">
+                      <a:avLst/>
+                    </a:prstGeom>
+                    <a:noFill/>
+                    <a:ln w="9525">
+                      <a:noFill/>
+                      <a:headEnd/>
+                      <a:tailEnd/>
+                    </a:ln>
+                  </pic:spPr>
+                </pic:pic>
+              </a:graphicData>
+            </a:graphic>
+          </wp:inline>
+        </w:drawing>
+      </w:r>
+    </w:p>
+    <w:p>
+      <w:pPr>
+        <w:pStyle w:val="ImageCaption"/>
+      </w:pPr>
+      <w:r>
+        <w:t xml:space="preserve">Figure 3.1: Here is a nice figure!</w:t>
+      </w:r>
+    </w:p>
+    <w:p>
+      <w:pPr>
+        <w:pStyle w:val="BodyText"/>
+      </w:pPr>
+      <w:r>
+        <w:t xml:space="preserve">Don’t miss Table</w:t>
+      </w:r>
+      <w:r>
+        <w:t xml:space="preserve"> </w:t>
+      </w:r>
+      <w:r>
+        <w:t xml:space="preserve">3.1</w:t>
+      </w:r>
+      <w:r>
+        <w:t xml:space="preserve">.</w:t>
+      </w:r>
+    </w:p>
+    <w:p>
+      <w:pPr>
+        <w:pStyle w:val="TableCaption"/>
+      </w:pPr>
+      <w:r>
+        <w:t xml:space="preserve">Table 3.1: Here is a nice table!</w:t>
+      </w:r>
+    </w:p>
+    <w:tbl>
+      <w:tblPr>
+        <w:tblStyle w:val="Table"/>
+        <w:tblW w:type="auto" w:w="0"/>
+        <w:tblLook w:firstRow="1" w:lastRow="0" w:firstColumn="0" w:lastColumn="0" w:noHBand="0" w:noVBand="0" w:val="0020"/>
+        <w:tblCaption w:val="Table 3.1: Here is a nice table!"/>
+      </w:tblPr>
+      <w:tblGrid>
+        <w:gridCol w:w="3960"/>
+        <w:gridCol w:w="3960"/>
+      </w:tblGrid>
+      <w:tr>
+        <w:trPr>
+          <w:tblHeader w:val="true"/>
+        </w:trPr>
+        <w:tc>
+          <w:tcPr/>
+          <w:p>
+            <w:pPr>
+              <w:pStyle w:val="Compact"/>
+              <w:jc w:val="right"/>
+            </w:pPr>
+            <w:r>
+              <w:t xml:space="preserve">temperature</w:t>
+            </w:r>
+          </w:p>
+        </w:tc>
+        <w:tc>
+          <w:tcPr/>
+          <w:p>
+            <w:pPr>
+              <w:pStyle w:val="Compact"/>
+              <w:jc w:val="right"/>
+            </w:pPr>
+            <w:r>
+              <w:t xml:space="preserve">pressure</w:t>
+            </w:r>
+          </w:p>
+        </w:tc>
+      </w:tr>
+      <w:tr>
+        <w:tc>
+          <w:tcPr/>
+          <w:p>
+            <w:pPr>
+              <w:pStyle w:val="Compact"/>
+              <w:jc w:val="right"/>
+            </w:pPr>
+            <w:r>
+              <w:t xml:space="preserve">0</w:t>
+            </w:r>
+          </w:p>
+        </w:tc>
+        <w:tc>
+          <w:tcPr/>
+          <w:p>
+            <w:pPr>
+              <w:pStyle w:val="Compact"/>
+              <w:jc w:val="right"/>
+            </w:pPr>
+            <w:r>
+              <w:t xml:space="preserve">0.0002</w:t>
+            </w:r>
+          </w:p>
+        </w:tc>
+      </w:tr>
+      <w:tr>
+        <w:tc>
+          <w:tcPr/>
+          <w:p>
+            <w:pPr>
+              <w:pStyle w:val="Compact"/>
+              <w:jc w:val="right"/>
+            </w:pPr>
+            <w:r>
+              <w:t xml:space="preserve">20</w:t>
+            </w:r>
+          </w:p>
+        </w:tc>
+        <w:tc>
+          <w:tcPr/>
+          <w:p>
+            <w:pPr>
+              <w:pStyle w:val="Compact"/>
+              <w:jc w:val="right"/>
+            </w:pPr>
+            <w:r>
+              <w:t xml:space="preserve">0.0012</w:t>
+            </w:r>
+          </w:p>
+        </w:tc>
+      </w:tr>
+      <w:tr>
+        <w:tc>
+          <w:tcPr/>
+          <w:p>
+            <w:pPr>
+              <w:pStyle w:val="Compact"/>
+              <w:jc w:val="right"/>
+            </w:pPr>
+            <w:r>
+              <w:t xml:space="preserve">40</w:t>
+            </w:r>
+          </w:p>
+        </w:tc>
+        <w:tc>
+          <w:tcPr/>
+          <w:p>
+            <w:pPr>
+              <w:pStyle w:val="Compact"/>
+              <w:jc w:val="right"/>
+            </w:pPr>
+            <w:r>
+              <w:t xml:space="preserve">0.0060</w:t>
+            </w:r>
+          </w:p>
+        </w:tc>
+      </w:tr>
+      <w:tr>
+        <w:tc>
+          <w:tcPr/>
+          <w:p>
+            <w:pPr>
+              <w:pStyle w:val="Compact"/>
+              <w:jc w:val="right"/>
+            </w:pPr>
+            <w:r>
+              <w:t xml:space="preserve">60</w:t>
+            </w:r>
+          </w:p>
+        </w:tc>
+        <w:tc>
+          <w:tcPr/>
+          <w:p>
+            <w:pPr>
+              <w:pStyle w:val="Compact"/>
+              <w:jc w:val="right"/>
+            </w:pPr>
+            <w:r>
+              <w:t xml:space="preserve">0.0300</w:t>
+            </w:r>
+          </w:p>
+        </w:tc>
+      </w:tr>
+      <w:tr>
+        <w:tc>
+          <w:tcPr/>
+          <w:p>
+            <w:pPr>
+              <w:pStyle w:val="Compact"/>
+              <w:jc w:val="right"/>
+            </w:pPr>
+            <w:r>
+              <w:t xml:space="preserve">80</w:t>
+            </w:r>
+          </w:p>
+        </w:tc>
+        <w:tc>
+          <w:tcPr/>
+          <w:p>
+            <w:pPr>
+              <w:pStyle w:val="Compact"/>
+              <w:jc w:val="right"/>
+            </w:pPr>
+            <w:r>
+              <w:t xml:space="preserve">0.0900</w:t>
+            </w:r>
+          </w:p>
+        </w:tc>
+      </w:tr>
+      <w:tr>
+        <w:tc>
+          <w:tcPr/>
+          <w:p>
+            <w:pPr>
+              <w:pStyle w:val="Compact"/>
+              <w:jc w:val="right"/>
+            </w:pPr>
+            <w:r>
+              <w:t xml:space="preserve">100</w:t>
+            </w:r>
+          </w:p>
+        </w:tc>
+        <w:tc>
+          <w:tcPr/>
+          <w:p>
+            <w:pPr>
+              <w:pStyle w:val="Compact"/>
+              <w:jc w:val="right"/>
+            </w:pPr>
+            <w:r>
+              <w:t xml:space="preserve">0.2700</w:t>
+            </w:r>
+          </w:p>
+        </w:tc>
+      </w:tr>
+      <w:tr>
+        <w:tc>
+          <w:tcPr/>
+          <w:p>
+            <w:pPr>
+              <w:pStyle w:val="Compact"/>
+              <w:jc w:val="right"/>
+            </w:pPr>
+            <w:r>
+              <w:t xml:space="preserve">120</w:t>
+            </w:r>
+          </w:p>
+        </w:tc>
+        <w:tc>
+          <w:tcPr/>
+          <w:p>
+            <w:pPr>
+              <w:pStyle w:val="Compact"/>
+              <w:jc w:val="right"/>
+            </w:pPr>
+            <w:r>
+              <w:t xml:space="preserve">0.7500</w:t>
+            </w:r>
+          </w:p>
+        </w:tc>
+      </w:tr>
+      <w:tr>
+        <w:tc>
+          <w:tcPr/>
+          <w:p>
+            <w:pPr>
+              <w:pStyle w:val="Compact"/>
+              <w:jc w:val="right"/>
+            </w:pPr>
+            <w:r>
+              <w:t xml:space="preserve">140</w:t>
+            </w:r>
+          </w:p>
+        </w:tc>
+        <w:tc>
+          <w:tcPr/>
+          <w:p>
+            <w:pPr>
+              <w:pStyle w:val="Compact"/>
+              <w:jc w:val="right"/>
+            </w:pPr>
+            <w:r>
+              <w:t xml:space="preserve">1.8500</w:t>
+            </w:r>
+          </w:p>
+        </w:tc>
+      </w:tr>
+      <w:tr>
+        <w:tc>
+          <w:tcPr/>
+          <w:p>
+            <w:pPr>
+              <w:pStyle w:val="Compact"/>
+              <w:jc w:val="right"/>
+            </w:pPr>
+            <w:r>
+              <w:t xml:space="preserve">160</w:t>
+            </w:r>
+          </w:p>
+        </w:tc>
+        <w:tc>
+          <w:tcPr/>
+          <w:p>
+            <w:pPr>
+              <w:pStyle w:val="Compact"/>
+              <w:jc w:val="right"/>
+            </w:pPr>
+            <w:r>
+              <w:t xml:space="preserve">4.2000</w:t>
+            </w:r>
+          </w:p>
+        </w:tc>
+      </w:tr>
+      <w:tr>
+        <w:tc>
+          <w:tcPr/>
+          <w:p>
+            <w:pPr>
+              <w:pStyle w:val="Compact"/>
+              <w:jc w:val="right"/>
+            </w:pPr>
+            <w:r>
+              <w:t xml:space="preserve">180</w:t>
+            </w:r>
+          </w:p>
+        </w:tc>
+        <w:tc>
+          <w:tcPr/>
+          <w:p>
+            <w:pPr>
+              <w:pStyle w:val="Compact"/>
+              <w:jc w:val="right"/>
+            </w:pPr>
+            <w:r>
+              <w:t xml:space="preserve">8.8000</w:t>
+            </w:r>
+          </w:p>
+        </w:tc>
+      </w:tr>
+    </w:tbl>
+    <w:bookmarkEnd w:id="39"/>
+    <w:bookmarkEnd w:id="40"/>
+    <w:bookmarkStart w:id="41" w:name="parts"/>
+    <w:p>
+      <w:pPr>
+        <w:pStyle w:val="Heading1"/>
+      </w:pPr>
+      <w:r>
+        <w:rPr>
+          <w:rStyle w:val="SectionNumber"/>
+        </w:rPr>
+        <w:t xml:space="preserve">4</w:t>
+      </w:r>
+      <w:r>
+        <w:tab/>
+      </w:r>
+      <w:r>
+        <w:t xml:space="preserve">Parts</w:t>
+      </w:r>
+    </w:p>
+    <w:p>
+      <w:pPr>
+        <w:pStyle w:val="FirstParagraph"/>
+      </w:pPr>
+      <w:r>
+        <w:t xml:space="preserve">You can add parts to organize one or more book chapters together. Parts can be inserted at the top of an .Rmd file, before the first-level chapter heading in that same file.</w:t>
+      </w:r>
+    </w:p>
+    <w:p>
+      <w:pPr>
+        <w:pStyle w:val="BodyText"/>
+      </w:pPr>
+      <w:r>
+        <w:t xml:space="preserve">Add a numbered part:</w:t>
+      </w:r>
+      <w:r>
+        <w:t xml:space="preserve"> </w:t>
+      </w:r>
+      <w:r>
+        <w:rPr>
+          <w:rStyle w:val="VerbatimChar"/>
+        </w:rPr>
+        <w:t xml:space="preserve"># (PART) Act one {-}</w:t>
+      </w:r>
+      <w:r>
+        <w:t xml:space="preserve"> </w:t>
+      </w:r>
+      <w:r>
+        <w:t xml:space="preserve">(followed by</w:t>
+      </w:r>
+      <w:r>
+        <w:t xml:space="preserve"> </w:t>
+      </w:r>
+      <w:r>
+        <w:rPr>
+          <w:rStyle w:val="VerbatimChar"/>
+        </w:rPr>
+        <w:t xml:space="preserve"># A chapter</w:t>
+      </w:r>
+      <w:r>
+        <w:t xml:space="preserve">)</w:t>
+      </w:r>
+    </w:p>
+    <w:p>
+      <w:pPr>
+        <w:pStyle w:val="BodyText"/>
+      </w:pPr>
+      <w:r>
+        <w:t xml:space="preserve">Add an unnumbered part:</w:t>
+      </w:r>
+      <w:r>
+        <w:t xml:space="preserve"> </w:t>
+      </w:r>
+      <w:r>
+        <w:rPr>
+          <w:rStyle w:val="VerbatimChar"/>
+        </w:rPr>
+        <w:t xml:space="preserve"># (PART\*) Act one {-}</w:t>
+      </w:r>
+      <w:r>
+        <w:t xml:space="preserve"> </w:t>
+      </w:r>
+      <w:r>
+        <w:t xml:space="preserve">(followed by</w:t>
+      </w:r>
+      <w:r>
+        <w:t xml:space="preserve"> </w:t>
+      </w:r>
+      <w:r>
+        <w:rPr>
+          <w:rStyle w:val="VerbatimChar"/>
+        </w:rPr>
+        <w:t xml:space="preserve"># A chapter</w:t>
+      </w:r>
+      <w:r>
+        <w:t xml:space="preserve">)</w:t>
+      </w:r>
+    </w:p>
+    <w:p>
+      <w:pPr>
+        <w:pStyle w:val="BodyText"/>
+      </w:pPr>
+      <w:r>
+        <w:t xml:space="preserve">Add an appendix as a special kind of un-numbered part:</w:t>
+      </w:r>
+      <w:r>
+        <w:t xml:space="preserve"> </w:t>
+      </w:r>
+      <w:r>
+        <w:rPr>
+          <w:rStyle w:val="VerbatimChar"/>
+        </w:rPr>
+        <w:t xml:space="preserve"># (APPENDIX) Other stuff {-}</w:t>
+      </w:r>
+      <w:r>
+        <w:t xml:space="preserve"> </w:t>
+      </w:r>
+      <w:r>
+        <w:t xml:space="preserve">(followed by</w:t>
+      </w:r>
+      <w:r>
+        <w:t xml:space="preserve"> </w:t>
+      </w:r>
+      <w:r>
+        <w:rPr>
+          <w:rStyle w:val="VerbatimChar"/>
+        </w:rPr>
+        <w:t xml:space="preserve"># A chapter</w:t>
+      </w:r>
+      <w:r>
+        <w:t xml:space="preserve">). Chapters in an appendix are prepended with letters instead of numbers.</w:t>
+      </w:r>
+    </w:p>
+    <w:bookmarkEnd w:id="41"/>
+    <w:bookmarkStart w:id="46" w:name="footnotes-and-citations"/>
+    <w:p>
+      <w:pPr>
+        <w:pStyle w:val="Heading1"/>
+      </w:pPr>
+      <w:r>
+        <w:rPr>
+          <w:rStyle w:val="SectionNumber"/>
+        </w:rPr>
+        <w:t xml:space="preserve">5</w:t>
+      </w:r>
+      <w:r>
+        <w:tab/>
+      </w:r>
+      <w:r>
+        <w:t xml:space="preserve">Footnotes and citations</w:t>
+      </w:r>
+    </w:p>
+    <w:bookmarkStart w:id="43" w:name="footnotes"/>
+    <w:p>
+      <w:pPr>
+        <w:pStyle w:val="Heading2"/>
+      </w:pPr>
+      <w:r>
+        <w:rPr>
+          <w:rStyle w:val="SectionNumber"/>
+        </w:rPr>
+        <w:t xml:space="preserve">5.1</w:t>
+      </w:r>
+      <w:r>
+        <w:tab/>
+      </w:r>
+      <w:r>
+        <w:t xml:space="preserve">Footnotes</w:t>
+      </w:r>
+    </w:p>
+    <w:p>
+      <w:pPr>
+        <w:pStyle w:val="FirstParagraph"/>
+      </w:pPr>
+      <w:r>
+        <w:t xml:space="preserve">Footnotes are put inside the square brackets after a caret</w:t>
+      </w:r>
+      <w:r>
+        <w:t xml:space="preserve"> </w:t>
+      </w:r>
+      <w:r>
+        <w:rPr>
+          <w:rStyle w:val="VerbatimChar"/>
+        </w:rPr>
+        <w:t xml:space="preserve">^[]</w:t>
+      </w:r>
+      <w:r>
+        <w:t xml:space="preserve">. Like this one</w:t>
+      </w:r>
+      <w:r>
+        <w:t xml:space="preserve"> </w:t>
+      </w:r>
+      <w:r>
+        <w:rPr>
+          <w:rStyle w:val="FootnoteReference"/>
+        </w:rPr>
+        <w:footnoteReference w:id="42"/>
+      </w:r>
+      <w:r>
+        <w:t xml:space="preserve">.</w:t>
+      </w:r>
+    </w:p>
+    <w:bookmarkEnd w:id="43"/>
+    <w:bookmarkStart w:id="45" w:name="citations"/>
+    <w:p>
+      <w:pPr>
+        <w:pStyle w:val="Heading2"/>
+      </w:pPr>
+      <w:r>
+        <w:rPr>
+          <w:rStyle w:val="SectionNumber"/>
+        </w:rPr>
+        <w:t xml:space="preserve">5.2</w:t>
+      </w:r>
+      <w:r>
+        <w:tab/>
+      </w:r>
+      <w:r>
+        <w:t xml:space="preserve">Citations</w:t>
+      </w:r>
+    </w:p>
+    <w:p>
+      <w:pPr>
+        <w:pStyle w:val="FirstParagraph"/>
+      </w:pPr>
+      <w:r>
+        <w:t xml:space="preserve">Reference items in your bibliography file(s) using</w:t>
+      </w:r>
+      <w:r>
+        <w:t xml:space="preserve"> </w:t>
+      </w:r>
+      <w:r>
+        <w:rPr>
+          <w:rStyle w:val="VerbatimChar"/>
+        </w:rPr>
+        <w:t xml:space="preserve">@key</w:t>
+      </w:r>
+      <w:r>
+        <w:t xml:space="preserve">.</w:t>
+      </w:r>
+    </w:p>
+    <w:p>
+      <w:pPr>
+        <w:pStyle w:val="BodyText"/>
+      </w:pPr>
+      <w:r>
+        <w:t xml:space="preserve">For example, we are using the</w:t>
+      </w:r>
+      <w:r>
+        <w:t xml:space="preserve"> </w:t>
+      </w:r>
+      <w:r>
+        <w:rPr>
+          <w:bCs/>
+          <w:b/>
+        </w:rPr>
+        <w:t xml:space="preserve">bookdown</w:t>
+      </w:r>
+      <w:r>
+        <w:t xml:space="preserve"> </w:t>
+      </w:r>
+      <w:r>
+        <w:t xml:space="preserve">package</w:t>
+      </w:r>
+      <w:r>
+        <w:t xml:space="preserve"> </w:t>
+      </w:r>
+      <w:r>
+        <w:t xml:space="preserve">(</w:t>
+      </w:r>
+      <w:hyperlink w:anchor="ref-R-bookdown">
+        <w:r>
+          <w:rPr>
+            <w:rStyle w:val="Hyperlink"/>
+          </w:rPr>
+          <w:t xml:space="preserve">Xie 2021</w:t>
+        </w:r>
+      </w:hyperlink>
+      <w:r>
+        <w:t xml:space="preserve">)</w:t>
+      </w:r>
+      <w:r>
+        <w:t xml:space="preserve"> </w:t>
+      </w:r>
+      <w:r>
+        <w:t xml:space="preserve">(check out the last code chunk in index.Rmd to see how this citation key was added) in this sample book, which was built on top of R Markdown and</w:t>
+      </w:r>
+      <w:r>
+        <w:t xml:space="preserve"> </w:t>
+      </w:r>
+      <w:r>
+        <w:rPr>
+          <w:bCs/>
+          <w:b/>
+        </w:rPr>
+        <w:t xml:space="preserve">knitr</w:t>
+      </w:r>
+      <w:r>
+        <w:t xml:space="preserve"> </w:t>
+      </w:r>
+      <w:r>
+        <w:t xml:space="preserve">(</w:t>
+      </w:r>
+      <w:hyperlink w:anchor="ref-xie2015">
+        <w:r>
+          <w:rPr>
+            <w:rStyle w:val="Hyperlink"/>
+            <w:bCs/>
+            <w:b/>
+          </w:rPr>
+          <w:t xml:space="preserve">xie2015?</w:t>
+        </w:r>
+      </w:hyperlink>
+      <w:r>
+        <w:t xml:space="preserve">)</w:t>
+      </w:r>
+      <w:r>
+        <w:t xml:space="preserve"> </w:t>
+      </w:r>
+      <w:r>
+        <w:t xml:space="preserve">(this citation was added manually in an external file book.bib).</w:t>
+      </w:r>
+      <w:r>
+        <w:t xml:space="preserve"> </w:t>
+      </w:r>
+      <w:r>
+        <w:t xml:space="preserve">Note that the</w:t>
+      </w:r>
+      <w:r>
+        <w:t xml:space="preserve"> </w:t>
+      </w:r>
+      <w:r>
+        <w:rPr>
+          <w:rStyle w:val="VerbatimChar"/>
+        </w:rPr>
+        <w:t xml:space="preserve">.bib</w:t>
+      </w:r>
+      <w:r>
+        <w:t xml:space="preserve"> </w:t>
+      </w:r>
+      <w:r>
+        <w:t xml:space="preserve">files need to be listed in the index.Rmd with the YAML</w:t>
+      </w:r>
+      <w:r>
+        <w:t xml:space="preserve"> </w:t>
+      </w:r>
+      <w:r>
+        <w:rPr>
+          <w:rStyle w:val="VerbatimChar"/>
+        </w:rPr>
+        <w:t xml:space="preserve">bibliography</w:t>
+      </w:r>
+      <w:r>
+        <w:t xml:space="preserve"> </w:t>
+      </w:r>
+      <w:r>
+        <w:t xml:space="preserve">key.</w:t>
+      </w:r>
+    </w:p>
+    <w:p>
+      <w:pPr>
+        <w:pStyle w:val="BodyText"/>
+      </w:pPr>
+      <w:r>
+        <w:t xml:space="preserve">The RStudio Visual Markdown Editor can also make it easier to insert citations:</w:t>
+      </w:r>
+      <w:r>
+        <w:t xml:space="preserve"> </w:t>
+      </w:r>
+      <w:hyperlink r:id="rId44">
+        <w:r>
+          <w:rPr>
+            <w:rStyle w:val="Hyperlink"/>
+          </w:rPr>
+          <w:t xml:space="preserve">https://rstudio.github.io/visual-markdown-editing/#/citations</w:t>
+        </w:r>
+      </w:hyperlink>
+    </w:p>
+    <w:bookmarkEnd w:id="45"/>
+    <w:bookmarkEnd w:id="46"/>
+    <w:bookmarkStart w:id="71" w:name="blocks"/>
+    <w:p>
+      <w:pPr>
+        <w:pStyle w:val="Heading1"/>
+      </w:pPr>
+      <w:r>
+        <w:rPr>
+          <w:rStyle w:val="SectionNumber"/>
+        </w:rPr>
+        <w:t xml:space="preserve">6</w:t>
+      </w:r>
+      <w:r>
+        <w:tab/>
+      </w:r>
+      <w:r>
+        <w:t xml:space="preserve">Blocks</w:t>
+      </w:r>
+    </w:p>
+    <w:bookmarkStart w:id="47" w:name="equations"/>
+    <w:p>
+      <w:pPr>
+        <w:pStyle w:val="Heading2"/>
+      </w:pPr>
+      <w:r>
+        <w:rPr>
+          <w:rStyle w:val="SectionNumber"/>
+        </w:rPr>
+        <w:t xml:space="preserve">6.1</w:t>
+      </w:r>
+      <w:r>
+        <w:tab/>
+      </w:r>
+      <w:r>
+        <w:t xml:space="preserve">Equations</w:t>
+      </w:r>
+    </w:p>
+    <w:p>
+      <w:pPr>
+        <w:pStyle w:val="FirstParagraph"/>
+      </w:pPr>
+      <w:r>
+        <w:t xml:space="preserve">Here is an equation.</w:t>
+      </w:r>
+    </w:p>
+    <w:p>
+      <w:pPr>
+        <w:pStyle w:val="BodyText"/>
+      </w:pPr>
+    </w:p>
+    <w:p>
+      <w:pPr>
+        <w:pStyle w:val="BodyText"/>
+      </w:pPr>
+      <w:r>
+        <w:t xml:space="preserve">You may refer to using</w:t>
+      </w:r>
+      <w:r>
+        <w:t xml:space="preserve"> </w:t>
+      </w:r>
+      <w:r>
+        <w:rPr>
+          <w:rStyle w:val="VerbatimChar"/>
+        </w:rPr>
+        <w:t xml:space="preserve">\@ref(eq:binom)</w:t>
+      </w:r>
+      <w:r>
+        <w:t xml:space="preserve">, like see Equation (6.1).</w:t>
+      </w:r>
+    </w:p>
+    <w:bookmarkEnd w:id="47"/>
+    <w:bookmarkStart w:id="50" w:name="theorems-and-proofs"/>
+    <w:p>
+      <w:pPr>
+        <w:pStyle w:val="Heading2"/>
+      </w:pPr>
+      <w:r>
+        <w:rPr>
+          <w:rStyle w:val="SectionNumber"/>
+        </w:rPr>
+        <w:t xml:space="preserve">6.2</w:t>
+      </w:r>
+      <w:r>
+        <w:tab/>
+      </w:r>
+      <w:r>
+        <w:t xml:space="preserve">Theorems and proofs</w:t>
+      </w:r>
+    </w:p>
+    <w:p>
+      <w:pPr>
+        <w:pStyle w:val="FirstParagraph"/>
+      </w:pPr>
+      <w:r>
+        <w:t xml:space="preserve">Labeled theorems can be referenced in text using</w:t>
+      </w:r>
+      <w:r>
+        <w:t xml:space="preserve"> </w:t>
+      </w:r>
+      <w:r>
+        <w:rPr>
+          <w:rStyle w:val="VerbatimChar"/>
+        </w:rPr>
+        <w:t xml:space="preserve">\@ref(thm:tri)</w:t>
+      </w:r>
+      <w:r>
+        <w:t xml:space="preserve">, for example, check out this smart theorem</w:t>
+      </w:r>
+      <w:r>
+        <w:t xml:space="preserve"> </w:t>
+      </w:r>
+      <w:r>
+        <w:t xml:space="preserve">??</w:t>
+      </w:r>
+      <w:r>
+        <w:t xml:space="preserve">.</w:t>
+      </w:r>
+    </w:p>
+    <w:bookmarkStart w:id="48" w:name="tri"/>
+    <w:p>
+      <w:pPr>
+        <w:pStyle w:val="BodyText"/>
+      </w:pPr>
+      <w:r>
+        <w:t xml:space="preserve">For a right triangle, if</w:t>
+      </w:r>
+      <w:r>
+        <w:t xml:space="preserve"> </w:t>
+      </w:r>
+      <m:oMath>
+        <m:r>
+          <m:t>c</m:t>
+        </m:r>
+      </m:oMath>
+      <w:r>
+        <w:t xml:space="preserve"> </w:t>
+      </w:r>
+      <w:r>
+        <w:t xml:space="preserve">denotes the</w:t>
+      </w:r>
+      <w:r>
+        <w:t xml:space="preserve"> </w:t>
+      </w:r>
+      <w:r>
+        <w:rPr>
+          <w:iCs/>
+          <w:i/>
+        </w:rPr>
+        <w:t xml:space="preserve">length</w:t>
+      </w:r>
+      <w:r>
+        <w:t xml:space="preserve"> </w:t>
+      </w:r>
+      <w:r>
+        <w:t xml:space="preserve">of the hypotenuse</w:t>
+      </w:r>
+      <w:r>
+        <w:t xml:space="preserve"> </w:t>
+      </w:r>
+      <w:r>
+        <w:t xml:space="preserve">and</w:t>
+      </w:r>
+      <w:r>
+        <w:t xml:space="preserve"> </w:t>
+      </w:r>
+      <m:oMath>
+        <m:r>
+          <m:t>a</m:t>
+        </m:r>
+      </m:oMath>
+      <w:r>
+        <w:t xml:space="preserve"> </w:t>
+      </w:r>
+      <w:r>
+        <w:t xml:space="preserve">and</w:t>
+      </w:r>
+      <w:r>
+        <w:t xml:space="preserve"> </w:t>
+      </w:r>
+      <m:oMath>
+        <m:r>
+          <m:t>b</m:t>
+        </m:r>
+      </m:oMath>
+      <w:r>
+        <w:t xml:space="preserve"> </w:t>
+      </w:r>
+      <w:r>
+        <w:t xml:space="preserve">denote the lengths of the</w:t>
+      </w:r>
+      <w:r>
+        <w:t xml:space="preserve"> </w:t>
+      </w:r>
+      <w:r>
+        <w:rPr>
+          <w:bCs/>
+          <w:b/>
+        </w:rPr>
+        <w:t xml:space="preserve">other</w:t>
+      </w:r>
+      <w:r>
+        <w:t xml:space="preserve"> </w:t>
+      </w:r>
+      <w:r>
+        <w:t xml:space="preserve">two sides, we have</w:t>
+      </w:r>
+    </w:p>
+    <w:p>
+      <w:pPr>
+        <w:pStyle w:val="BodyText"/>
+      </w:pPr>
+      <m:oMathPara>
+        <m:oMathParaPr>
+          <m:jc m:val="center"/>
+        </m:oMathParaPr>
+        <m:oMath>
+          <m:sSup>
+            <m:e>
+              <m:r>
+                <m:t>a</m:t>
+              </m:r>
+            </m:e>
+            <m:sup>
+              <m:r>
+                <m:t>2</m:t>
+              </m:r>
+            </m:sup>
+          </m:sSup>
+          <m:r>
+            <m:rPr>
+              <m:sty m:val="p"/>
+            </m:rPr>
+            <m:t>+</m:t>
+          </m:r>
+          <m:sSup>
+            <m:e>
+              <m:r>
+                <m:t>b</m:t>
+              </m:r>
+            </m:e>
+            <m:sup>
+              <m:r>
+                <m:t>2</m:t>
+              </m:r>
+            </m:sup>
+          </m:sSup>
+          <m:r>
+            <m:rPr>
+              <m:sty m:val="p"/>
+            </m:rPr>
+            <m:t>=</m:t>
+          </m:r>
+          <m:sSup>
+            <m:e>
+              <m:r>
+                <m:t>c</m:t>
+              </m:r>
+            </m:e>
+            <m:sup>
+              <m:r>
+                <m:t>2</m:t>
+              </m:r>
+            </m:sup>
+          </m:sSup>
+        </m:oMath>
+      </m:oMathPara>
+    </w:p>
+    <w:bookmarkEnd w:id="48"/>
+    <w:p>
+      <w:pPr>
+        <w:pStyle w:val="FirstParagraph"/>
+      </w:pPr>
+      <w:r>
+        <w:t xml:space="preserve">Read more here</w:t>
+      </w:r>
+      <w:r>
+        <w:t xml:space="preserve"> </w:t>
+      </w:r>
+      <w:hyperlink r:id="rId49">
+        <w:r>
+          <w:rPr>
+            <w:rStyle w:val="Hyperlink"/>
+          </w:rPr>
+          <w:t xml:space="preserve">https://bookdown.org/yihui/bookdown/markdown-extensions-by-bookdown.html</w:t>
+        </w:r>
+      </w:hyperlink>
+      <w:r>
+        <w:t xml:space="preserve">.</w:t>
+      </w:r>
+    </w:p>
+    <w:bookmarkEnd w:id="50"/>
+    <w:bookmarkStart w:id="52" w:name="callout-blocks"/>
+    <w:p>
+      <w:pPr>
+        <w:pStyle w:val="Heading2"/>
+      </w:pPr>
+      <w:r>
+        <w:rPr>
+          <w:rStyle w:val="SectionNumber"/>
+        </w:rPr>
+        <w:t xml:space="preserve">6.3</w:t>
+      </w:r>
+      <w:r>
+        <w:tab/>
+      </w:r>
+      <w:r>
+        <w:t xml:space="preserve">Callout blocks</w:t>
+      </w:r>
+    </w:p>
+    <w:p>
+      <w:pPr>
+        <w:pStyle w:val="FirstParagraph"/>
+      </w:pPr>
+      <w:r>
+        <w:t xml:space="preserve">The R Markdown Cookbook provides more help on how to use custom blocks to design your own callouts:</w:t>
+      </w:r>
+      <w:r>
+        <w:t xml:space="preserve"> </w:t>
+      </w:r>
+      <w:hyperlink r:id="rId51">
+        <w:r>
+          <w:rPr>
+            <w:rStyle w:val="Hyperlink"/>
+          </w:rPr>
+          <w:t xml:space="preserve">https://bookdown.org/yihui/rmarkdown-cookbook/custom-blocks.html</w:t>
+        </w:r>
+      </w:hyperlink>
+    </w:p>
+    <w:p>
+      <w:pPr>
+        <w:pStyle w:val="BodyText"/>
+      </w:pPr>
+      <w:r>
+        <w:t xml:space="preserve">Appying for jobs in a post-Covid world could be very different but one key aspect is to be able to communicate the skills needed to be employable. Here is a invovative way of including interactive rmarkdown files into my graduate CV to demostrate the skills I have throughout the scientific process through my training and previous experinence.</w:t>
+      </w:r>
+    </w:p>
+    <w:bookmarkEnd w:id="52"/>
+    <w:bookmarkStart w:id="55" w:name="rmarkdown"/>
+    <w:p>
+      <w:pPr>
+        <w:pStyle w:val="Heading2"/>
+      </w:pPr>
+      <w:r>
+        <w:rPr>
+          <w:rStyle w:val="SectionNumber"/>
+        </w:rPr>
+        <w:t xml:space="preserve">6.4</w:t>
+      </w:r>
+      <w:r>
+        <w:tab/>
+      </w:r>
+      <w:r>
+        <w:t xml:space="preserve">Rmarkdown</w:t>
+      </w:r>
+    </w:p>
+    <w:p>
+      <w:pPr>
+        <w:pStyle w:val="FirstParagraph"/>
+      </w:pPr>
+      <w:r>
+        <w:t xml:space="preserve">Over the duration of my PhD I have developed a collection of scientific computing skills that lie within the scope of computational reproducibility. Coincidently, these tools are the same basic functionality to website development.</w:t>
+      </w:r>
+    </w:p>
+    <w:p>
+      <w:pPr>
+        <w:pStyle w:val="BodyText"/>
+      </w:pPr>
+      <w:r>
+        <w:t xml:space="preserve">For more information about simple R Markdown websites, please read the documentation at</w:t>
+      </w:r>
+      <w:r>
+        <w:t xml:space="preserve"> </w:t>
+      </w:r>
+      <w:hyperlink r:id="rId53">
+        <w:r>
+          <w:rPr>
+            <w:rStyle w:val="Hyperlink"/>
+          </w:rPr>
+          <w:t xml:space="preserve">https://bookdown.org/yihui/rmarkdown/rmarkdown-site.html</w:t>
+        </w:r>
+      </w:hyperlink>
+      <w:r>
+        <w:t xml:space="preserve">.</w:t>
+      </w:r>
+    </w:p>
+    <w:p>
+      <w:pPr>
+        <w:pStyle w:val="BodyText"/>
+      </w:pPr>
+      <w:r>
+        <w:t xml:space="preserve">Please also note that simple R Markdown sites are</w:t>
+      </w:r>
+      <w:r>
+        <w:t xml:space="preserve"> </w:t>
+      </w:r>
+      <w:r>
+        <w:rPr>
+          <w:iCs/>
+          <w:i/>
+        </w:rPr>
+        <w:t xml:space="preserve">not</w:t>
+      </w:r>
+      <w:r>
+        <w:t xml:space="preserve"> </w:t>
+      </w:r>
+      <w:r>
+        <w:t xml:space="preserve">based on</w:t>
+      </w:r>
+      <w:r>
+        <w:t xml:space="preserve"> </w:t>
+      </w:r>
+      <w:r>
+        <w:rPr>
+          <w:bCs/>
+          <w:b/>
+        </w:rPr>
+        <w:t xml:space="preserve">blogdown</w:t>
+      </w:r>
+      <w:r>
+        <w:t xml:space="preserve">. They are probably good for websites with only a few Rmd documents. For larger-scale and more sophisticated websites (such as blogs), you may want to use</w:t>
+      </w:r>
+      <w:r>
+        <w:t xml:space="preserve"> </w:t>
+      </w:r>
+      <w:r>
+        <w:rPr>
+          <w:bCs/>
+          <w:b/>
+        </w:rPr>
+        <w:t xml:space="preserve">blogdown</w:t>
+      </w:r>
+      <w:r>
+        <w:t xml:space="preserve"> </w:t>
+      </w:r>
+      <w:r>
+        <w:t xml:space="preserve">instead:</w:t>
+      </w:r>
+      <w:r>
+        <w:t xml:space="preserve"> </w:t>
+      </w:r>
+      <w:hyperlink r:id="rId54">
+        <w:r>
+          <w:rPr>
+            <w:rStyle w:val="Hyperlink"/>
+          </w:rPr>
+          <w:t xml:space="preserve">https://github.com/rstudio/blogdown</w:t>
+        </w:r>
+      </w:hyperlink>
+      <w:r>
+        <w:t xml:space="preserve">.</w:t>
+      </w:r>
+    </w:p>
+    <w:p>
+      <w:pPr>
+        <w:pStyle w:val="BodyText"/>
+      </w:pPr>
+      <w:r>
+        <w:t xml:space="preserve">This is the base Jekyll theme combined with the html5 template here and build in rmarkdown through RStudio.</w:t>
+      </w:r>
+    </w:p>
+    <w:bookmarkEnd w:id="55"/>
+    <w:bookmarkStart w:id="58" w:name="jekyll"/>
+    <w:p>
+      <w:pPr>
+        <w:pStyle w:val="Heading2"/>
+      </w:pPr>
+      <w:r>
+        <w:rPr>
+          <w:rStyle w:val="SectionNumber"/>
+        </w:rPr>
+        <w:t xml:space="preserve">6.5</w:t>
+      </w:r>
+      <w:r>
+        <w:tab/>
+      </w:r>
+      <w:r>
+        <w:t xml:space="preserve">Jekyll</w:t>
+      </w:r>
+    </w:p>
+    <w:p>
+      <w:pPr>
+        <w:pStyle w:val="FirstParagraph"/>
+      </w:pPr>
+      <w:r>
+        <w:t xml:space="preserve">You can find out more info about customizing your Jekyll theme, as well as basic Jekyll usage documentation at jekyllrb.com</w:t>
+      </w:r>
+    </w:p>
+    <w:p>
+      <w:pPr>
+        <w:pStyle w:val="BodyText"/>
+      </w:pPr>
+      <w:r>
+        <w:t xml:space="preserve">You can find the source code for Minima at GitHub:</w:t>
+      </w:r>
+      <w:r>
+        <w:t xml:space="preserve"> </w:t>
+      </w:r>
+      <w:r>
+        <w:t xml:space="preserve">jekyll /</w:t>
+      </w:r>
+      <w:r>
+        <w:t xml:space="preserve"> </w:t>
+      </w:r>
+      <w:r>
+        <w:t xml:space="preserve">minima</w:t>
+      </w:r>
+    </w:p>
+    <w:p>
+      <w:pPr>
+        <w:pStyle w:val="BodyText"/>
+      </w:pPr>
+      <w:r>
+        <w:t xml:space="preserve">You can find the source code for Jekyll at</w:t>
+      </w:r>
+      <w:r>
+        <w:t xml:space="preserve"> </w:t>
+      </w:r>
+      <w:hyperlink r:id="rId56">
+        <w:r>
+          <w:rPr>
+            <w:rStyle w:val="Hyperlink"/>
+          </w:rPr>
+          <w:t xml:space="preserve">GitHub</w:t>
+        </w:r>
+      </w:hyperlink>
+    </w:p>
+    <w:p>
+      <w:pPr>
+        <w:pStyle w:val="BodyText"/>
+      </w:pPr>
+      <w:r>
+        <w:t xml:space="preserve">[jekyll-organization]:</w:t>
+      </w:r>
+      <w:r>
+        <w:t xml:space="preserve"> </w:t>
+      </w:r>
+      <w:hyperlink r:id="rId57">
+        <w:r>
+          <w:rPr>
+            <w:rStyle w:val="Hyperlink"/>
+          </w:rPr>
+          <w:t xml:space="preserve">https://github.com/jekyll</w:t>
+        </w:r>
+      </w:hyperlink>
+    </w:p>
+    <w:bookmarkEnd w:id="58"/>
+    <w:bookmarkStart w:id="59" w:name="contact"/>
+    <w:p>
+      <w:pPr>
+        <w:pStyle w:val="Heading2"/>
+      </w:pPr>
+      <w:r>
+        <w:rPr>
+          <w:rStyle w:val="SectionNumber"/>
+        </w:rPr>
+        <w:t xml:space="preserve">6.6</w:t>
+      </w:r>
+      <w:r>
+        <w:tab/>
+      </w:r>
+      <w:r>
+        <w:t xml:space="preserve">Contact</w:t>
+      </w:r>
+    </w:p>
+    <w:bookmarkEnd w:id="59"/>
+    <w:bookmarkStart w:id="61" w:name="publishing"/>
+    <w:p>
+      <w:pPr>
+        <w:pStyle w:val="Heading2"/>
+      </w:pPr>
+      <w:r>
+        <w:rPr>
+          <w:rStyle w:val="SectionNumber"/>
+        </w:rPr>
+        <w:t xml:space="preserve">6.7</w:t>
+      </w:r>
+      <w:r>
+        <w:tab/>
+      </w:r>
+      <w:r>
+        <w:t xml:space="preserve">Publishing</w:t>
+      </w:r>
+    </w:p>
+    <w:p>
+      <w:pPr>
+        <w:pStyle w:val="FirstParagraph"/>
+      </w:pPr>
+      <w:r>
+        <w:t xml:space="preserve">HTML books can be published online, see:</w:t>
+      </w:r>
+      <w:r>
+        <w:t xml:space="preserve"> </w:t>
+      </w:r>
+      <w:hyperlink r:id="rId60">
+        <w:r>
+          <w:rPr>
+            <w:rStyle w:val="Hyperlink"/>
+          </w:rPr>
+          <w:t xml:space="preserve">https://bookdown.org/yihui/bookdown/publishing.html</w:t>
+        </w:r>
+      </w:hyperlink>
+    </w:p>
+    <w:bookmarkEnd w:id="61"/>
+    <w:bookmarkStart w:id="62" w:name="pages"/>
+    <w:p>
+      <w:pPr>
+        <w:pStyle w:val="Heading2"/>
+      </w:pPr>
+      <w:r>
+        <w:rPr>
+          <w:rStyle w:val="SectionNumber"/>
+        </w:rPr>
+        <w:t xml:space="preserve">6.8</w:t>
+      </w:r>
+      <w:r>
+        <w:tab/>
+      </w:r>
+      <w:r>
+        <w:t xml:space="preserve">404 pages</w:t>
+      </w:r>
+    </w:p>
+    <w:p>
+      <w:pPr>
+        <w:pStyle w:val="FirstParagraph"/>
+      </w:pPr>
+      <w:r>
+        <w:t xml:space="preserve">By default, users will be directed to a 404 page if they try to access a webpage that cannot be found. If you’d like to customize your 404 page instead of using the default, you may add either a</w:t>
+      </w:r>
+      <w:r>
+        <w:t xml:space="preserve"> </w:t>
+      </w:r>
+      <w:r>
+        <w:rPr>
+          <w:rStyle w:val="VerbatimChar"/>
+        </w:rPr>
+        <w:t xml:space="preserve">_404.Rmd</w:t>
+      </w:r>
+      <w:r>
+        <w:t xml:space="preserve"> </w:t>
+      </w:r>
+      <w:r>
+        <w:t xml:space="preserve">or</w:t>
+      </w:r>
+      <w:r>
+        <w:t xml:space="preserve"> </w:t>
+      </w:r>
+      <w:r>
+        <w:rPr>
+          <w:rStyle w:val="VerbatimChar"/>
+        </w:rPr>
+        <w:t xml:space="preserve">_404.md</w:t>
+      </w:r>
+      <w:r>
+        <w:t xml:space="preserve"> </w:t>
+      </w:r>
+      <w:r>
+        <w:t xml:space="preserve">file to your project root and use code and/or Markdown syntax.</w:t>
+      </w:r>
+    </w:p>
+    <w:bookmarkEnd w:id="62"/>
+    <w:bookmarkStart w:id="64" w:name="metadata-for-sharing"/>
+    <w:p>
+      <w:pPr>
+        <w:pStyle w:val="Heading2"/>
+      </w:pPr>
+      <w:r>
+        <w:rPr>
+          <w:rStyle w:val="SectionNumber"/>
+        </w:rPr>
+        <w:t xml:space="preserve">6.9</w:t>
+      </w:r>
+      <w:r>
+        <w:tab/>
+      </w:r>
+      <w:r>
+        <w:t xml:space="preserve">Metadata for sharing</w:t>
+      </w:r>
+    </w:p>
+    <w:p>
+      <w:pPr>
+        <w:pStyle w:val="FirstParagraph"/>
+      </w:pPr>
+      <w:r>
+        <w:t xml:space="preserve">Bookdown HTML books will provide HTML metadata for social sharing on platforms like Twitter, Facebook, and LinkedIn, using information you provide in the</w:t>
+      </w:r>
+      <w:r>
+        <w:t xml:space="preserve"> </w:t>
+      </w:r>
+      <w:r>
+        <w:rPr>
+          <w:rStyle w:val="VerbatimChar"/>
+        </w:rPr>
+        <w:t xml:space="preserve">index.Rmd</w:t>
+      </w:r>
+      <w:r>
+        <w:t xml:space="preserve"> </w:t>
+      </w:r>
+      <w:r>
+        <w:t xml:space="preserve">YAML. To setup, set the</w:t>
+      </w:r>
+      <w:r>
+        <w:t xml:space="preserve"> </w:t>
+      </w:r>
+      <w:r>
+        <w:rPr>
+          <w:rStyle w:val="VerbatimChar"/>
+        </w:rPr>
+        <w:t xml:space="preserve">url</w:t>
+      </w:r>
+      <w:r>
+        <w:t xml:space="preserve"> </w:t>
+      </w:r>
+      <w:r>
+        <w:t xml:space="preserve">for your book and the path to your</w:t>
+      </w:r>
+      <w:r>
+        <w:t xml:space="preserve"> </w:t>
+      </w:r>
+      <w:r>
+        <w:rPr>
+          <w:rStyle w:val="VerbatimChar"/>
+        </w:rPr>
+        <w:t xml:space="preserve">cover-image</w:t>
+      </w:r>
+      <w:r>
+        <w:t xml:space="preserve"> </w:t>
+      </w:r>
+      <w:r>
+        <w:t xml:space="preserve">file. Your book’s</w:t>
+      </w:r>
+      <w:r>
+        <w:t xml:space="preserve"> </w:t>
+      </w:r>
+      <w:r>
+        <w:rPr>
+          <w:rStyle w:val="VerbatimChar"/>
+        </w:rPr>
+        <w:t xml:space="preserve">title</w:t>
+      </w:r>
+      <w:r>
+        <w:t xml:space="preserve"> </w:t>
+      </w:r>
+      <w:r>
+        <w:t xml:space="preserve">and</w:t>
+      </w:r>
+      <w:r>
+        <w:t xml:space="preserve"> </w:t>
+      </w:r>
+      <w:r>
+        <w:rPr>
+          <w:rStyle w:val="VerbatimChar"/>
+        </w:rPr>
+        <w:t xml:space="preserve">description</w:t>
+      </w:r>
+      <w:r>
+        <w:t xml:space="preserve"> </w:t>
+      </w:r>
+      <w:r>
+        <w:t xml:space="preserve">are also used.</w:t>
+      </w:r>
+    </w:p>
+    <w:p>
+      <w:pPr>
+        <w:pStyle w:val="BodyText"/>
+      </w:pPr>
+      <w:r>
+        <w:t xml:space="preserve">This</w:t>
+      </w:r>
+      <w:r>
+        <w:t xml:space="preserve"> </w:t>
+      </w:r>
+      <w:r>
+        <w:rPr>
+          <w:rStyle w:val="VerbatimChar"/>
+        </w:rPr>
+        <w:t xml:space="preserve">gitbook</w:t>
+      </w:r>
+      <w:r>
+        <w:t xml:space="preserve"> </w:t>
+      </w:r>
+      <w:r>
+        <w:t xml:space="preserve">uses the same social sharing data across all chapters in your book- all links shared will look the same.</w:t>
+      </w:r>
+    </w:p>
+    <w:p>
+      <w:pPr>
+        <w:pStyle w:val="BodyText"/>
+      </w:pPr>
+      <w:r>
+        <w:t xml:space="preserve">Specify your book’s source repository on GitHub using the</w:t>
+      </w:r>
+      <w:r>
+        <w:t xml:space="preserve"> </w:t>
+      </w:r>
+      <w:r>
+        <w:rPr>
+          <w:rStyle w:val="VerbatimChar"/>
+        </w:rPr>
+        <w:t xml:space="preserve">edit</w:t>
+      </w:r>
+      <w:r>
+        <w:t xml:space="preserve"> </w:t>
+      </w:r>
+      <w:r>
+        <w:t xml:space="preserve">key under the configuration options in the</w:t>
+      </w:r>
+      <w:r>
+        <w:t xml:space="preserve"> </w:t>
+      </w:r>
+      <w:r>
+        <w:rPr>
+          <w:rStyle w:val="VerbatimChar"/>
+        </w:rPr>
+        <w:t xml:space="preserve">_output.yml</w:t>
+      </w:r>
+      <w:r>
+        <w:t xml:space="preserve"> </w:t>
+      </w:r>
+      <w:r>
+        <w:t xml:space="preserve">file, which allows users to suggest an edit by linking to a chapter’s source file.</w:t>
+      </w:r>
+    </w:p>
+    <w:p>
+      <w:pPr>
+        <w:pStyle w:val="BodyText"/>
+      </w:pPr>
+      <w:r>
+        <w:t xml:space="preserve">Read more about the features of this output format here:</w:t>
+      </w:r>
+    </w:p>
+    <w:p>
+      <w:pPr>
+        <w:pStyle w:val="BodyText"/>
+      </w:pPr>
+      <w:hyperlink r:id="rId63">
+        <w:r>
+          <w:rPr>
+            <w:rStyle w:val="Hyperlink"/>
+          </w:rPr>
+          <w:t xml:space="preserve">https://pkgs.rstudio.com/bookdown/reference/gitbook.html</w:t>
+        </w:r>
+      </w:hyperlink>
+    </w:p>
+    <w:p>
+      <w:pPr>
+        <w:pStyle w:val="BodyText"/>
+      </w:pPr>
+      <w:r>
+        <w:t xml:space="preserve">Or use:</w:t>
+      </w:r>
+    </w:p>
+    <w:p>
+      <w:pPr>
+        <w:pStyle w:val="BodyText"/>
+      </w:pPr>
+      <w:r>
+        <w:t xml:space="preserve">We are really glad you’re reading this! We need volunteer contributors for making the statistics network successful. Please do not hesitate to contact us via any way works best for you.</w:t>
+      </w:r>
+    </w:p>
+    <w:bookmarkEnd w:id="64"/>
+    <w:bookmarkStart w:id="70" w:name="contributing-with-version-control"/>
+    <w:p>
+      <w:pPr>
+        <w:pStyle w:val="Heading2"/>
+      </w:pPr>
+      <w:r>
+        <w:rPr>
+          <w:rStyle w:val="SectionNumber"/>
+        </w:rPr>
+        <w:t xml:space="preserve">6.10</w:t>
+      </w:r>
+      <w:r>
+        <w:tab/>
+      </w:r>
+      <w:r>
+        <w:t xml:space="preserve">Contributing with version control</w:t>
+      </w:r>
+    </w:p>
+    <w:p>
+      <w:pPr>
+        <w:pStyle w:val="FirstParagraph"/>
+      </w:pPr>
+      <w:r>
+        <w:t xml:space="preserve">{: style=</w:t>
+      </w:r>
+      <w:r>
+        <w:t xml:space="preserve">“</w:t>
+      </w:r>
+      <w:r>
+        <w:t xml:space="preserve">text-align: justify</w:t>
+      </w:r>
+      <w:r>
+        <w:t xml:space="preserve">”</w:t>
+      </w:r>
+      <w:r>
+        <w:t xml:space="preserve">}</w:t>
+      </w:r>
+    </w:p>
+    <w:p>
+      <w:pPr>
+        <w:pStyle w:val="BodyText"/>
+      </w:pPr>
+      <w:r>
+        <w:t xml:space="preserve">Making contribution is simple with git following these steps:</w:t>
+      </w:r>
+    </w:p>
+    <w:p>
+      <w:pPr>
+        <w:numPr>
+          <w:ilvl w:val="0"/>
+          <w:numId w:val="1004"/>
+        </w:numPr>
+        <w:pStyle w:val="Compact"/>
+      </w:pPr>
+      <w:r>
+        <w:t xml:space="preserve">Fork the repo on GitHub</w:t>
+      </w:r>
+      <w:r>
+        <w:t xml:space="preserve"> </w:t>
+      </w:r>
+      <w:hyperlink r:id="rId65">
+        <w:r>
+          <w:rPr>
+            <w:rStyle w:val="Hyperlink"/>
+          </w:rPr>
+          <w:t xml:space="preserve">here</w:t>
+        </w:r>
+      </w:hyperlink>
+    </w:p>
+    <w:p>
+      <w:pPr>
+        <w:numPr>
+          <w:ilvl w:val="0"/>
+          <w:numId w:val="1004"/>
+        </w:numPr>
+        <w:pStyle w:val="Compact"/>
+      </w:pPr>
+      <w:r>
+        <w:t xml:space="preserve">Clone the project to your own machine</w:t>
+      </w:r>
+    </w:p>
+    <w:p>
+      <w:pPr>
+        <w:numPr>
+          <w:ilvl w:val="0"/>
+          <w:numId w:val="1004"/>
+        </w:numPr>
+        <w:pStyle w:val="Compact"/>
+      </w:pPr>
+      <w:r>
+        <w:t xml:space="preserve">Edit the files or add files using your favorite editor</w:t>
+      </w:r>
+    </w:p>
+    <w:p>
+      <w:pPr>
+        <w:numPr>
+          <w:ilvl w:val="0"/>
+          <w:numId w:val="1004"/>
+        </w:numPr>
+        <w:pStyle w:val="Compact"/>
+      </w:pPr>
+      <w:r>
+        <w:t xml:space="preserve">Commit changes to your own branch</w:t>
+      </w:r>
+    </w:p>
+    <w:p>
+      <w:pPr>
+        <w:numPr>
+          <w:ilvl w:val="0"/>
+          <w:numId w:val="1004"/>
+        </w:numPr>
+        <w:pStyle w:val="Compact"/>
+      </w:pPr>
+      <w:r>
+        <w:t xml:space="preserve">Push your work back up to your fork</w:t>
+      </w:r>
+    </w:p>
+    <w:p>
+      <w:pPr>
+        <w:numPr>
+          <w:ilvl w:val="0"/>
+          <w:numId w:val="1004"/>
+        </w:numPr>
+        <w:pStyle w:val="Compact"/>
+      </w:pPr>
+      <w:r>
+        <w:t xml:space="preserve">Submit a Pull request so that we can review your changes</w:t>
+      </w:r>
+    </w:p>
+    <w:p>
+      <w:pPr>
+        <w:pStyle w:val="FirstParagraph"/>
+      </w:pPr>
+      <w:r>
+        <w:t xml:space="preserve">NOTE: Be sure to merge the latest from</w:t>
+      </w:r>
+      <w:r>
+        <w:t xml:space="preserve"> </w:t>
+      </w:r>
+      <w:r>
+        <w:t xml:space="preserve">“</w:t>
+      </w:r>
+      <w:r>
+        <w:t xml:space="preserve">upstream</w:t>
+      </w:r>
+      <w:r>
+        <w:t xml:space="preserve">”</w:t>
+      </w:r>
+      <w:r>
+        <w:t xml:space="preserve"> </w:t>
+      </w:r>
+      <w:r>
+        <w:t xml:space="preserve">before making a pull request!</w:t>
+      </w:r>
+      <w:r>
+        <w:t xml:space="preserve"> </w:t>
+      </w:r>
+      <w:r>
+        <w:t xml:space="preserve">{: style=</w:t>
+      </w:r>
+      <w:r>
+        <w:t xml:space="preserve">“</w:t>
+      </w:r>
+      <w:r>
+        <w:t xml:space="preserve">text-align: justify</w:t>
+      </w:r>
+      <w:r>
+        <w:t xml:space="preserve">”</w:t>
+      </w:r>
+      <w:r>
+        <w:t xml:space="preserve">}</w:t>
+      </w:r>
+    </w:p>
+    <w:p>
+      <w:pPr>
+        <w:pStyle w:val="BodyText"/>
+      </w:pPr>
+      <w:r>
+        <w:t xml:space="preserve">If you’re comfortable making contributions any other way, please feel free to do it your way and send us the pull request, message or email and we will gladly review the changes.</w:t>
+      </w:r>
+    </w:p>
+    <w:p>
+      <w:pPr>
+        <w:pStyle w:val="BodyText"/>
+      </w:pPr>
+      <w:r>
+        <w:t xml:space="preserve"> </w:t>
+      </w:r>
+      <w:hyperlink r:id="rId66">
         <w:r>
           <w:rPr>
             <w:rStyle w:val="Hyperlink"/>
@@ -205,6 +3060,47 @@
         <w:t xml:space="preserve">statisticsnetwork</w:t>
       </w:r>
     </w:p>
+    <w:bookmarkStart w:id="69" w:name="refs"/>
+    <w:bookmarkStart w:id="68" w:name="ref-R-bookdown"/>
+    <w:p>
+      <w:pPr>
+        <w:pStyle w:val="Bibliography"/>
+      </w:pPr>
+      <w:r>
+        <w:t xml:space="preserve">Xie, Yihui. 2021.</w:t>
+      </w:r>
+      <w:r>
+        <w:t xml:space="preserve"> </w:t>
+      </w:r>
+      <w:r>
+        <w:rPr>
+          <w:iCs/>
+          <w:i/>
+        </w:rPr>
+        <w:t xml:space="preserve">Bookdown: Authoring Books and Technical Documents with r Markdown</w:t>
+      </w:r>
+      <w:r>
+        <w:t xml:space="preserve">.</w:t>
+      </w:r>
+      <w:r>
+        <w:t xml:space="preserve"> </w:t>
+      </w:r>
+      <w:hyperlink r:id="rId67">
+        <w:r>
+          <w:rPr>
+            <w:rStyle w:val="Hyperlink"/>
+          </w:rPr>
+          <w:t xml:space="preserve">https://CRAN.R-project.org/package=bookdown</w:t>
+        </w:r>
+      </w:hyperlink>
+      <w:r>
+        <w:t xml:space="preserve">.</w:t>
+      </w:r>
+    </w:p>
+    <w:bookmarkEnd w:id="68"/>
+    <w:bookmarkEnd w:id="69"/>
+    <w:bookmarkEnd w:id="70"/>
+    <w:bookmarkEnd w:id="71"/>
     <w:sectPr/>
   </w:body>
 </w:document>
@@ -227,6 +3123,25 @@
     <w:p>
       <w:r>
         <w:separator/>
+      </w:r>
+    </w:p>
+  </w:footnote>
+  <w:footnote w:id="42">
+    <w:p>
+      <w:pPr>
+        <w:pStyle w:val="FootnoteText"/>
+      </w:pPr>
+      <w:r>
+        <w:rPr>
+          <w:rStyle w:val="FootnoteReference"/>
+        </w:rPr>
+        <w:footnoteRef/>
+      </w:r>
+      <w:r>
+        <w:t xml:space="preserve"> </w:t>
+      </w:r>
+      <w:r>
+        <w:t xml:space="preserve">This is a footnote.</w:t>
       </w:r>
     </w:p>
   </w:footnote>
@@ -311,8 +3226,235 @@
       </w:pPr>
     </w:lvl>
   </w:abstractNum>
+  <w:abstractNum w:abstractNumId="99411">
+    <w:nsid w:val="A99411"/>
+    <w:multiLevelType w:val="multilevel"/>
+    <w:lvl w:ilvl="0">
+      <w:start w:val="1"/>
+      <w:numFmt w:val="decimal"/>
+      <w:lvlText w:val="%1."/>
+      <w:lvlJc w:val="left"/>
+      <w:pPr>
+        <w:ind w:left="720" w:hanging="480"/>
+      </w:pPr>
+    </w:lvl>
+    <w:lvl w:ilvl="1">
+      <w:start w:val="1"/>
+      <w:numFmt w:val="decimal"/>
+      <w:lvlText w:val="%2."/>
+      <w:lvlJc w:val="left"/>
+      <w:pPr>
+        <w:ind w:left="1440" w:hanging="480"/>
+      </w:pPr>
+    </w:lvl>
+    <w:lvl w:ilvl="2">
+      <w:start w:val="1"/>
+      <w:numFmt w:val="decimal"/>
+      <w:lvlText w:val="%3."/>
+      <w:lvlJc w:val="left"/>
+      <w:pPr>
+        <w:ind w:left="2160" w:hanging="480"/>
+      </w:pPr>
+    </w:lvl>
+    <w:lvl w:ilvl="3">
+      <w:start w:val="1"/>
+      <w:numFmt w:val="decimal"/>
+      <w:lvlText w:val="%4."/>
+      <w:lvlJc w:val="left"/>
+      <w:pPr>
+        <w:ind w:left="2880" w:hanging="480"/>
+      </w:pPr>
+    </w:lvl>
+    <w:lvl w:ilvl="4">
+      <w:start w:val="1"/>
+      <w:numFmt w:val="decimal"/>
+      <w:lvlText w:val="%5."/>
+      <w:lvlJc w:val="left"/>
+      <w:pPr>
+        <w:ind w:left="3600" w:hanging="480"/>
+      </w:pPr>
+    </w:lvl>
+    <w:lvl w:ilvl="5">
+      <w:start w:val="1"/>
+      <w:numFmt w:val="decimal"/>
+      <w:lvlText w:val="%6."/>
+      <w:lvlJc w:val="left"/>
+      <w:pPr>
+        <w:ind w:left="4320" w:hanging="480"/>
+      </w:pPr>
+    </w:lvl>
+    <w:lvl w:ilvl="6">
+      <w:start w:val="1"/>
+      <w:numFmt w:val="decimal"/>
+      <w:lvlText w:val="%7."/>
+      <w:lvlJc w:val="left"/>
+      <w:pPr>
+        <w:ind w:left="5040" w:hanging="480"/>
+      </w:pPr>
+    </w:lvl>
+    <w:lvl w:ilvl="7">
+      <w:start w:val="1"/>
+      <w:numFmt w:val="decimal"/>
+      <w:lvlText w:val="%8."/>
+      <w:lvlJc w:val="left"/>
+      <w:pPr>
+        <w:ind w:left="5760" w:hanging="480"/>
+      </w:pPr>
+    </w:lvl>
+    <w:lvl w:ilvl="8">
+      <w:start w:val="1"/>
+      <w:numFmt w:val="decimal"/>
+      <w:lvlText w:val="%9."/>
+      <w:lvlJc w:val="left"/>
+      <w:pPr>
+        <w:ind w:left="6480" w:hanging="480"/>
+      </w:pPr>
+    </w:lvl>
+  </w:abstractNum>
+  <w:abstractNum w:abstractNumId="991">
+    <w:nsid w:val="A991"/>
+    <w:multiLevelType w:val="multilevel"/>
+    <w:lvl w:ilvl="0">
+      <w:numFmt w:val="bullet"/>
+      <w:lvlText w:val="•"/>
+      <w:lvlJc w:val="left"/>
+      <w:pPr>
+        <w:ind w:left="720" w:hanging="480"/>
+      </w:pPr>
+    </w:lvl>
+    <w:lvl w:ilvl="1">
+      <w:numFmt w:val="bullet"/>
+      <w:lvlText w:val="–"/>
+      <w:lvlJc w:val="left"/>
+      <w:pPr>
+        <w:ind w:left="1440" w:hanging="480"/>
+      </w:pPr>
+    </w:lvl>
+    <w:lvl w:ilvl="2">
+      <w:numFmt w:val="bullet"/>
+      <w:lvlText w:val="•"/>
+      <w:lvlJc w:val="left"/>
+      <w:pPr>
+        <w:ind w:left="2160" w:hanging="480"/>
+      </w:pPr>
+    </w:lvl>
+    <w:lvl w:ilvl="3">
+      <w:numFmt w:val="bullet"/>
+      <w:lvlText w:val="–"/>
+      <w:lvlJc w:val="left"/>
+      <w:pPr>
+        <w:ind w:left="2880" w:hanging="480"/>
+      </w:pPr>
+    </w:lvl>
+    <w:lvl w:ilvl="4">
+      <w:numFmt w:val="bullet"/>
+      <w:lvlText w:val="•"/>
+      <w:lvlJc w:val="left"/>
+      <w:pPr>
+        <w:ind w:left="3600" w:hanging="480"/>
+      </w:pPr>
+    </w:lvl>
+    <w:lvl w:ilvl="5">
+      <w:numFmt w:val="bullet"/>
+      <w:lvlText w:val="–"/>
+      <w:lvlJc w:val="left"/>
+      <w:pPr>
+        <w:ind w:left="4320" w:hanging="480"/>
+      </w:pPr>
+    </w:lvl>
+    <w:lvl w:ilvl="6">
+      <w:numFmt w:val="bullet"/>
+      <w:lvlText w:val="•"/>
+      <w:lvlJc w:val="left"/>
+      <w:pPr>
+        <w:ind w:left="5040" w:hanging="480"/>
+      </w:pPr>
+    </w:lvl>
+    <w:lvl w:ilvl="7">
+      <w:numFmt w:val="bullet"/>
+      <w:lvlText w:val="–"/>
+      <w:lvlJc w:val="left"/>
+      <w:pPr>
+        <w:ind w:left="5760" w:hanging="480"/>
+      </w:pPr>
+    </w:lvl>
+    <w:lvl w:ilvl="8">
+      <w:numFmt w:val="bullet"/>
+      <w:lvlText w:val="•"/>
+      <w:lvlJc w:val="left"/>
+      <w:pPr>
+        <w:ind w:left="6480" w:hanging="480"/>
+      </w:pPr>
+    </w:lvl>
+  </w:abstractNum>
   <w:num w:numId="1000">
     <w:abstractNumId w:val="990"/>
+  </w:num>
+  <w:num w:numId="1001">
+    <w:abstractNumId w:val="99411"/>
+    <w:lvlOverride w:ilvl="0">
+      <w:startOverride w:val="1"/>
+    </w:lvlOverride>
+    <w:lvlOverride w:ilvl="1">
+      <w:startOverride w:val="1"/>
+    </w:lvlOverride>
+    <w:lvlOverride w:ilvl="2">
+      <w:startOverride w:val="1"/>
+    </w:lvlOverride>
+    <w:lvlOverride w:ilvl="3">
+      <w:startOverride w:val="1"/>
+    </w:lvlOverride>
+    <w:lvlOverride w:ilvl="4">
+      <w:startOverride w:val="1"/>
+    </w:lvlOverride>
+    <w:lvlOverride w:ilvl="5">
+      <w:startOverride w:val="1"/>
+    </w:lvlOverride>
+    <w:lvlOverride w:ilvl="6">
+      <w:startOverride w:val="1"/>
+    </w:lvlOverride>
+    <w:lvlOverride w:ilvl="7">
+      <w:startOverride w:val="1"/>
+    </w:lvlOverride>
+    <w:lvlOverride w:ilvl="8">
+      <w:startOverride w:val="1"/>
+    </w:lvlOverride>
+  </w:num>
+  <w:num w:numId="1002">
+    <w:abstractNumId w:val="991"/>
+  </w:num>
+  <w:num w:numId="1003">
+    <w:abstractNumId w:val="991"/>
+  </w:num>
+  <w:num w:numId="1004">
+    <w:abstractNumId w:val="99411"/>
+    <w:lvlOverride w:ilvl="0">
+      <w:startOverride w:val="1"/>
+    </w:lvlOverride>
+    <w:lvlOverride w:ilvl="1">
+      <w:startOverride w:val="1"/>
+    </w:lvlOverride>
+    <w:lvlOverride w:ilvl="2">
+      <w:startOverride w:val="1"/>
+    </w:lvlOverride>
+    <w:lvlOverride w:ilvl="3">
+      <w:startOverride w:val="1"/>
+    </w:lvlOverride>
+    <w:lvlOverride w:ilvl="4">
+      <w:startOverride w:val="1"/>
+    </w:lvlOverride>
+    <w:lvlOverride w:ilvl="5">
+      <w:startOverride w:val="1"/>
+    </w:lvlOverride>
+    <w:lvlOverride w:ilvl="6">
+      <w:startOverride w:val="1"/>
+    </w:lvlOverride>
+    <w:lvlOverride w:ilvl="7">
+      <w:startOverride w:val="1"/>
+    </w:lvlOverride>
+    <w:lvlOverride w:ilvl="8">
+      <w:startOverride w:val="1"/>
+    </w:lvlOverride>
   </w:num>
 </w:numbering>
 </file>

</xml_diff>